<commit_message>
V0.5 Ajuste novo estilo Reuniao
</commit_message>
<xml_diff>
--- a/Templates/Template_PT.docx
+++ b/Templates/Template_PT.docx
@@ -140,6 +140,7 @@
         <w:tab/>
         <w:tab/>
         <w:tab/>
+        <w:tab/>
       </w:r>
       <w:r>
         <w:rPr>
@@ -164,7 +165,7 @@
           <w:i/>
           <w:lang w:val="pt-PT"/>
         </w:rPr>
-        <w:t>[Nome]</w:t>
+        <w:t>Nome</w:t>
       </w:r>
     </w:p>
     <w:p>
@@ -248,7 +249,7 @@
           <w:i/>
           <w:lang w:val="pt-PT"/>
         </w:rPr>
-        <w:t>[Nome]</w:t>
+        <w:t>Nome</w:t>
       </w:r>
     </w:p>
     <w:p>
@@ -310,9 +311,9 @@
         <w:tblLook w:firstRow="1" w:noVBand="1" w:lastRow="0" w:firstColumn="1" w:lastColumn="0" w:noHBand="0" w:val="04a0"/>
       </w:tblPr>
       <w:tblGrid>
-        <w:gridCol w:w="5158"/>
+        <w:gridCol w:w="5157"/>
         <w:gridCol w:w="2580"/>
-        <w:gridCol w:w="2512"/>
+        <w:gridCol w:w="2513"/>
       </w:tblGrid>
       <w:tr>
         <w:trPr>
@@ -320,7 +321,7 @@
         </w:trPr>
         <w:tc>
           <w:tcPr>
-            <w:tcW w:w="5158" w:type="dxa"/>
+            <w:tcW w:w="5157" w:type="dxa"/>
             <w:tcBorders>
               <w:top w:val="nil"/>
               <w:left w:val="nil"/>
@@ -334,6 +335,7 @@
             <w:pPr>
               <w:pStyle w:val="Normal"/>
               <w:widowControl/>
+              <w:suppressAutoHyphens w:val="true"/>
               <w:spacing w:lineRule="auto" w:line="240" w:before="0" w:after="0"/>
               <w:jc w:val="left"/>
               <w:rPr>
@@ -372,6 +374,7 @@
             <w:pPr>
               <w:pStyle w:val="Normal"/>
               <w:widowControl/>
+              <w:suppressAutoHyphens w:val="true"/>
               <w:spacing w:lineRule="auto" w:line="240" w:before="0" w:after="120"/>
               <w:jc w:val="left"/>
               <w:rPr>
@@ -382,18 +385,16 @@
             </w:pPr>
             <w:r>
               <w:rPr>
-                <w:rFonts w:eastAsia="Calibri" w:cs="Times New Roman"/>
-                <w:kern w:val="0"/>
                 <w:sz w:val="20"/>
                 <w:szCs w:val="20"/>
-                <w:lang w:val="pt-BR" w:eastAsia="en-US" w:bidi="ar-SA"/>
+                <w:lang w:val="pt-BR"/>
               </w:rPr>
             </w:r>
           </w:p>
         </w:tc>
         <w:tc>
           <w:tcPr>
-            <w:tcW w:w="2512" w:type="dxa"/>
+            <w:tcW w:w="2513" w:type="dxa"/>
             <w:tcBorders>
               <w:top w:val="nil"/>
               <w:left w:val="nil"/>
@@ -406,6 +407,7 @@
             <w:pPr>
               <w:pStyle w:val="Normal"/>
               <w:widowControl/>
+              <w:suppressAutoHyphens w:val="true"/>
               <w:spacing w:lineRule="auto" w:line="240" w:before="0" w:after="120"/>
               <w:jc w:val="left"/>
               <w:rPr>
@@ -416,11 +418,9 @@
             </w:pPr>
             <w:r>
               <w:rPr>
-                <w:rFonts w:eastAsia="Calibri" w:cs="Times New Roman"/>
-                <w:kern w:val="0"/>
                 <w:sz w:val="20"/>
                 <w:szCs w:val="20"/>
-                <w:lang w:val="pt-BR" w:eastAsia="en-US" w:bidi="ar-SA"/>
+                <w:lang w:val="pt-BR"/>
               </w:rPr>
             </w:r>
           </w:p>
@@ -459,8 +459,10 @@
           <w:rFonts w:eastAsia="Calibri" w:cs="Calibri" w:cstheme="minorHAnsi"/>
           <w:b/>
           <w:color w:val="575A5D"/>
-        </w:rPr>
-        <w:t>•</w:t>
+          <w:sz w:val="20"/>
+          <w:szCs w:val="20"/>
+        </w:rPr>
+        <w:t>1.</w:t>
       </w:r>
       <w:r>
         <w:rPr>
@@ -491,6 +493,9 @@
         <w:tab/>
         <w:tab/>
         <w:tab/>
+        <w:t xml:space="preserve">  </w:t>
+        <w:tab/>
+        <w:t xml:space="preserve"> </w:t>
       </w:r>
       <w:r>
         <w:rPr>
@@ -499,7 +504,7 @@
           <w:i/>
           <w:lang w:val="pt-PT"/>
         </w:rPr>
-        <w:t>[Nome]</w:t>
+        <w:t>Nome</w:t>
       </w:r>
     </w:p>
     <w:p>
@@ -520,7 +525,26 @@
         </w:rPr>
         <w:tab/>
         <w:tab/>
-        <w:t xml:space="preserve">• </w:t>
+      </w:r>
+      <w:r>
+        <w:rPr>
+          <w:rFonts w:eastAsia="Calibri" w:cs="Calibri" w:cstheme="minorHAnsi"/>
+          <w:b/>
+          <w:color w:val="575A5D"/>
+          <w:kern w:val="0"/>
+          <w:sz w:val="20"/>
+          <w:szCs w:val="20"/>
+          <w:lang w:val="pt-BR" w:eastAsia="en-US" w:bidi="ar-SA"/>
+        </w:rPr>
+        <w:t>2.</w:t>
+      </w:r>
+      <w:r>
+        <w:rPr>
+          <w:rFonts w:cs="Calibri" w:cstheme="minorHAnsi"/>
+          <w:sz w:val="20"/>
+          <w:szCs w:val="20"/>
+        </w:rPr>
+        <w:t xml:space="preserve"> </w:t>
       </w:r>
       <w:r>
         <w:rPr>
@@ -556,7 +580,7 @@
           <w:i/>
           <w:lang w:val="pt-PT"/>
         </w:rPr>
-        <w:t>[Nome]</w:t>
+        <w:t>Nome</w:t>
       </w:r>
     </w:p>
     <w:p>
@@ -652,8 +676,10 @@
           <w:rFonts w:eastAsia="Calibri" w:cs="Calibri" w:cstheme="minorHAnsi"/>
           <w:b/>
           <w:color w:val="575A5D"/>
-        </w:rPr>
-        <w:t>•</w:t>
+          <w:sz w:val="20"/>
+          <w:szCs w:val="20"/>
+        </w:rPr>
+        <w:t>3.</w:t>
       </w:r>
       <w:r>
         <w:rPr>
@@ -700,8 +726,6 @@
         <w:t xml:space="preserve">   </w:t>
         <w:tab/>
         <w:tab/>
-        <w:tab/>
-        <w:tab/>
       </w:r>
       <w:r>
         <w:rPr>
@@ -710,7 +734,7 @@
           <w:i/>
           <w:lang w:val="pt-PT"/>
         </w:rPr>
-        <w:t>[Nome]</w:t>
+        <w:t>Nome</w:t>
       </w:r>
     </w:p>
     <w:tbl>
@@ -753,6 +777,7 @@
             <w:pPr>
               <w:pStyle w:val="Normal"/>
               <w:widowControl/>
+              <w:suppressAutoHyphens w:val="true"/>
               <w:spacing w:lineRule="auto" w:line="240" w:before="0" w:after="0"/>
               <w:jc w:val="left"/>
               <w:rPr>
@@ -791,6 +816,7 @@
             <w:pPr>
               <w:pStyle w:val="Normal"/>
               <w:widowControl/>
+              <w:suppressAutoHyphens w:val="true"/>
               <w:spacing w:lineRule="auto" w:line="240" w:before="0" w:after="120"/>
               <w:jc w:val="left"/>
               <w:rPr>
@@ -801,11 +827,9 @@
             </w:pPr>
             <w:r>
               <w:rPr>
-                <w:rFonts w:eastAsia="Calibri" w:cs="Times New Roman"/>
-                <w:kern w:val="0"/>
                 <w:sz w:val="20"/>
                 <w:szCs w:val="20"/>
-                <w:lang w:val="pt-BR" w:eastAsia="en-US" w:bidi="ar-SA"/>
+                <w:lang w:val="pt-BR"/>
               </w:rPr>
             </w:r>
           </w:p>
@@ -825,6 +849,7 @@
             <w:pPr>
               <w:pStyle w:val="Normal"/>
               <w:widowControl/>
+              <w:suppressAutoHyphens w:val="true"/>
               <w:spacing w:lineRule="auto" w:line="240" w:before="0" w:after="120"/>
               <w:jc w:val="left"/>
               <w:rPr>
@@ -835,11 +860,9 @@
             </w:pPr>
             <w:r>
               <w:rPr>
-                <w:rFonts w:eastAsia="Calibri" w:cs="Times New Roman"/>
-                <w:kern w:val="0"/>
                 <w:sz w:val="20"/>
                 <w:szCs w:val="20"/>
-                <w:lang w:val="pt-BR" w:eastAsia="en-US" w:bidi="ar-SA"/>
+                <w:lang w:val="pt-BR"/>
               </w:rPr>
             </w:r>
           </w:p>
@@ -877,28 +900,41 @@
           <w:rFonts w:eastAsia="Calibri" w:cs="Calibri" w:cstheme="minorHAnsi"/>
           <w:b/>
           <w:color w:val="575A5D"/>
-        </w:rPr>
-        <w:t>•</w:t>
-      </w:r>
-      <w:r>
-        <w:rPr>
-          <w:rFonts w:cs="Calibri" w:cstheme="minorHAnsi"/>
+          <w:sz w:val="20"/>
+          <w:szCs w:val="20"/>
+        </w:rPr>
+        <w:t>4.</w:t>
+      </w:r>
+      <w:r>
+        <w:rPr>
+          <w:rFonts w:eastAsia="Calibri" w:cs="Calibri" w:cstheme="minorHAnsi"/>
           <w:b/>
           <w:bCs/>
-          <w:sz w:val="20"/>
-          <w:szCs w:val="20"/>
-        </w:rPr>
-        <w:t>Primeira Conversa :</w:t>
-      </w:r>
-      <w:r>
-        <w:rPr>
-          <w:rFonts w:cs="Calibri" w:cstheme="minorHAnsi"/>
-          <w:sz w:val="20"/>
-          <w:szCs w:val="20"/>
-        </w:rPr>
-        <w:tab/>
-        <w:tab/>
-        <w:tab/>
+          <w:color w:val="575A5D"/>
+          <w:sz w:val="20"/>
+          <w:szCs w:val="20"/>
+        </w:rPr>
+        <w:t xml:space="preserve"> </w:t>
+      </w:r>
+      <w:r>
+        <w:rPr>
+          <w:rFonts w:eastAsia="Calibri" w:cs="Calibri" w:cstheme="minorHAnsi"/>
+          <w:b/>
+          <w:bCs/>
+          <w:color w:val="auto"/>
+          <w:kern w:val="0"/>
+          <w:sz w:val="20"/>
+          <w:szCs w:val="20"/>
+          <w:lang w:val="pt-BR" w:eastAsia="en-US" w:bidi="ar-SA"/>
+        </w:rPr>
+        <w:t>p13</w:t>
+      </w:r>
+      <w:r>
+        <w:rPr>
+          <w:rFonts w:cs="Calibri" w:cstheme="minorHAnsi"/>
+          <w:sz w:val="20"/>
+          <w:szCs w:val="20"/>
+        </w:rPr>
         <w:tab/>
         <w:tab/>
         <w:tab/>
@@ -911,7 +947,7 @@
           <w:i/>
           <w:lang w:val="pt-PT"/>
         </w:rPr>
-        <w:t>[Nome]</w:t>
+        <w:t>Nome</w:t>
       </w:r>
     </w:p>
     <w:p>
@@ -945,18 +981,23 @@
           <w:rFonts w:eastAsia="Calibri" w:cs="Calibri" w:cstheme="minorHAnsi"/>
           <w:b/>
           <w:color w:val="575A5D"/>
-        </w:rPr>
-        <w:t>•</w:t>
-      </w:r>
-      <w:r>
-        <w:rPr>
-          <w:rFonts w:cs="Calibri" w:cstheme="minorHAnsi"/>
+          <w:sz w:val="20"/>
+          <w:szCs w:val="20"/>
+        </w:rPr>
+        <w:t xml:space="preserve">5. </w:t>
+      </w:r>
+      <w:r>
+        <w:rPr>
+          <w:rFonts w:eastAsia="Calibri" w:cs="Calibri" w:cstheme="minorHAnsi"/>
           <w:b/>
           <w:bCs/>
-          <w:sz w:val="20"/>
-          <w:szCs w:val="20"/>
-        </w:rPr>
-        <w:t>Revisita :</w:t>
+          <w:color w:val="auto"/>
+          <w:kern w:val="0"/>
+          <w:sz w:val="20"/>
+          <w:szCs w:val="20"/>
+          <w:lang w:val="pt-BR" w:eastAsia="en-US" w:bidi="ar-SA"/>
+        </w:rPr>
+        <w:t>p14</w:t>
       </w:r>
       <w:r>
         <w:rPr>
@@ -969,10 +1010,6 @@
         <w:t xml:space="preserve"> </w:t>
         <w:tab/>
         <w:tab/>
-        <w:tab/>
-        <w:tab/>
-        <w:tab/>
-        <w:tab/>
       </w:r>
       <w:r>
         <w:rPr>
@@ -981,7 +1018,7 @@
           <w:i/>
           <w:lang w:val="pt-PT"/>
         </w:rPr>
-        <w:t>[Nome/nome]</w:t>
+        <w:t>Nome</w:t>
       </w:r>
     </w:p>
     <w:p>
@@ -1015,18 +1052,32 @@
           <w:rFonts w:eastAsia="Calibri" w:cs="Calibri" w:cstheme="minorHAnsi"/>
           <w:b/>
           <w:color w:val="575A5D"/>
-        </w:rPr>
-        <w:t>•</w:t>
-      </w:r>
-      <w:r>
-        <w:rPr>
-          <w:rFonts w:cs="Calibri" w:cstheme="minorHAnsi"/>
+          <w:sz w:val="20"/>
+          <w:szCs w:val="20"/>
+        </w:rPr>
+        <w:t xml:space="preserve">6. </w:t>
+      </w:r>
+      <w:r>
+        <w:rPr>
+          <w:rFonts w:eastAsia="Calibri" w:cs="Calibri" w:cstheme="minorHAnsi"/>
           <w:b/>
           <w:bCs/>
-          <w:sz w:val="20"/>
-          <w:szCs w:val="20"/>
-        </w:rPr>
-        <w:t>Estudo bíblico :</w:t>
+          <w:color w:val="auto"/>
+          <w:kern w:val="0"/>
+          <w:sz w:val="20"/>
+          <w:szCs w:val="20"/>
+          <w:lang w:val="pt-BR" w:eastAsia="en-US" w:bidi="ar-SA"/>
+        </w:rPr>
+        <w:t>p15</w:t>
+      </w:r>
+      <w:r>
+        <w:rPr>
+          <w:rFonts w:cs="Calibri" w:cstheme="minorHAnsi"/>
+          <w:b/>
+          <w:bCs/>
+          <w:sz w:val="20"/>
+          <w:szCs w:val="20"/>
+        </w:rPr>
         <w:tab/>
       </w:r>
       <w:r>
@@ -1039,10 +1090,6 @@
         <w:t xml:space="preserve"> </w:t>
         <w:tab/>
         <w:tab/>
-        <w:tab/>
-        <w:tab/>
-        <w:tab/>
-        <w:tab/>
       </w:r>
       <w:r>
         <w:rPr>
@@ -1051,7 +1098,103 @@
           <w:i/>
           <w:lang w:val="pt-PT"/>
         </w:rPr>
-        <w:t>[Nome/nome]</w:t>
+        <w:t>Nome</w:t>
+      </w:r>
+    </w:p>
+    <w:p>
+      <w:pPr>
+        <w:pStyle w:val="Normal"/>
+        <w:spacing w:before="0" w:after="0"/>
+        <w:rPr>
+          <w:rFonts w:cs="Calibri" w:cstheme="minorHAnsi"/>
+          <w:sz w:val="20"/>
+          <w:szCs w:val="20"/>
+        </w:rPr>
+      </w:pPr>
+      <w:r>
+        <w:rPr>
+          <w:rFonts w:eastAsia="Calibri" w:cs="Calibri" w:cstheme="minorHAnsi"/>
+          <w:b/>
+          <w:color w:val="575A5D"/>
+          <w:sz w:val="20"/>
+          <w:szCs w:val="20"/>
+        </w:rPr>
+        <w:t>5:00</w:t>
+      </w:r>
+      <w:r>
+        <w:rPr>
+          <w:rFonts w:cs="Calibri" w:cstheme="minorHAnsi"/>
+          <w:sz w:val="20"/>
+          <w:szCs w:val="20"/>
+        </w:rPr>
+        <w:tab/>
+      </w:r>
+      <w:r>
+        <w:rPr>
+          <w:rFonts w:eastAsia="Calibri" w:cs="Calibri" w:cstheme="minorHAnsi"/>
+          <w:b/>
+          <w:color w:val="575A5D"/>
+          <w:kern w:val="0"/>
+          <w:sz w:val="20"/>
+          <w:szCs w:val="20"/>
+          <w:lang w:val="pt-BR" w:eastAsia="en-US" w:bidi="ar-SA"/>
+        </w:rPr>
+        <w:t>7.</w:t>
+      </w:r>
+      <w:r>
+        <w:rPr>
+          <w:rFonts w:eastAsia="Calibri" w:cs="Calibri" w:cstheme="minorHAnsi"/>
+          <w:b/>
+          <w:color w:val="575A5D"/>
+          <w:sz w:val="20"/>
+          <w:szCs w:val="20"/>
+        </w:rPr>
+        <w:t xml:space="preserve"> </w:t>
+      </w:r>
+      <w:r>
+        <w:rPr>
+          <w:rFonts w:eastAsia="Calibri" w:cs="Calibri" w:cstheme="minorHAnsi"/>
+          <w:b/>
+          <w:bCs/>
+          <w:color w:val="auto"/>
+          <w:kern w:val="0"/>
+          <w:sz w:val="20"/>
+          <w:szCs w:val="20"/>
+          <w:lang w:val="pt-BR" w:eastAsia="en-US" w:bidi="ar-SA"/>
+        </w:rPr>
+        <w:t>p16</w:t>
+      </w:r>
+      <w:r>
+        <w:rPr>
+          <w:rFonts w:cs="Calibri" w:cstheme="minorHAnsi"/>
+          <w:b/>
+          <w:bCs/>
+          <w:sz w:val="20"/>
+          <w:szCs w:val="20"/>
+        </w:rPr>
+        <w:tab/>
+      </w:r>
+      <w:r>
+        <w:rPr>
+          <w:rFonts w:cs="Calibri" w:cstheme="minorHAnsi"/>
+          <w:sz w:val="20"/>
+          <w:szCs w:val="20"/>
+        </w:rPr>
+        <w:tab/>
+        <w:t xml:space="preserve"> </w:t>
+        <w:tab/>
+        <w:tab/>
+      </w:r>
+      <w:r>
+        <w:rPr>
+          <w:rFonts w:eastAsia="Calibri" w:cs="Calibri" w:cstheme="minorHAnsi"/>
+          <w:b/>
+          <w:i/>
+          <w:sz w:val="20"/>
+          <w:szCs w:val="20"/>
+          <w:lang w:val="pt-PT"/>
+        </w:rPr>
+        <w:t>Nome</w:t>
       </w:r>
       <w:r>
         <w:rPr>
@@ -1101,6 +1244,7 @@
             <w:pPr>
               <w:pStyle w:val="Normal"/>
               <w:widowControl/>
+              <w:suppressAutoHyphens w:val="true"/>
               <w:spacing w:lineRule="auto" w:line="240" w:before="0" w:after="0"/>
               <w:jc w:val="left"/>
               <w:rPr>
@@ -1139,6 +1283,7 @@
             <w:pPr>
               <w:pStyle w:val="Normal"/>
               <w:widowControl/>
+              <w:suppressAutoHyphens w:val="true"/>
               <w:spacing w:lineRule="auto" w:line="240" w:before="0" w:after="120"/>
               <w:jc w:val="left"/>
               <w:rPr>
@@ -1149,11 +1294,9 @@
             </w:pPr>
             <w:r>
               <w:rPr>
-                <w:rFonts w:eastAsia="Calibri" w:cs="Times New Roman"/>
-                <w:kern w:val="0"/>
                 <w:sz w:val="20"/>
                 <w:szCs w:val="20"/>
-                <w:lang w:val="pt-BR" w:eastAsia="en-US" w:bidi="ar-SA"/>
+                <w:lang w:val="pt-BR"/>
               </w:rPr>
             </w:r>
           </w:p>
@@ -1257,7 +1400,21 @@
           <w:szCs w:val="20"/>
         </w:rPr>
         <w:tab/>
-        <w:t xml:space="preserve"> [Nome]</w:t>
+        <w:t xml:space="preserve"> </w:t>
+        <w:tab/>
+      </w:r>
+      <w:r>
+        <w:rPr>
+          <w:rFonts w:eastAsia="Calibri" w:cs="Calibri" w:eastAsiaTheme="minorHAnsi"/>
+          <w:b/>
+          <w:i/>
+          <w:color w:val="auto"/>
+          <w:kern w:val="0"/>
+          <w:sz w:val="22"/>
+          <w:szCs w:val="22"/>
+          <w:lang w:val="pt-PT" w:eastAsia="en-US" w:bidi="ar-SA"/>
+        </w:rPr>
+        <w:t>Nome</w:t>
       </w:r>
     </w:p>
     <w:p>
@@ -1311,7 +1468,21 @@
           <w:szCs w:val="20"/>
         </w:rPr>
         <w:tab/>
-        <w:t xml:space="preserve"> [Nome]</w:t>
+        <w:t xml:space="preserve"> </w:t>
+        <w:tab/>
+      </w:r>
+      <w:r>
+        <w:rPr>
+          <w:rFonts w:eastAsia="Calibri" w:cs="Calibri" w:eastAsiaTheme="minorHAnsi"/>
+          <w:b/>
+          <w:i/>
+          <w:color w:val="auto"/>
+          <w:kern w:val="0"/>
+          <w:sz w:val="22"/>
+          <w:szCs w:val="22"/>
+          <w:lang w:val="pt-PT" w:eastAsia="en-US" w:bidi="ar-SA"/>
+        </w:rPr>
+        <w:t>Nome</w:t>
       </w:r>
     </w:p>
     <w:p>
@@ -1365,7 +1536,21 @@
           <w:szCs w:val="20"/>
         </w:rPr>
         <w:tab/>
-        <w:t xml:space="preserve"> [Nome/nome]</w:t>
+        <w:t xml:space="preserve"> </w:t>
+        <w:tab/>
+      </w:r>
+      <w:r>
+        <w:rPr>
+          <w:rFonts w:eastAsia="Calibri" w:cs="Calibri" w:eastAsiaTheme="minorHAnsi"/>
+          <w:b/>
+          <w:i/>
+          <w:color w:val="auto"/>
+          <w:kern w:val="0"/>
+          <w:sz w:val="22"/>
+          <w:szCs w:val="22"/>
+          <w:lang w:val="pt-PT" w:eastAsia="en-US" w:bidi="ar-SA"/>
+        </w:rPr>
+        <w:t>Nome</w:t>
       </w:r>
     </w:p>
     <w:p>
@@ -1485,7 +1670,7 @@
           <w:i/>
           <w:lang w:val="pt-PT"/>
         </w:rPr>
-        <w:t>[Nome]</w:t>
+        <w:t>Nome</w:t>
       </w:r>
     </w:p>
     <w:p>
@@ -1629,7 +1814,7 @@
           <w:i/>
           <w:lang w:val="pt-PT"/>
         </w:rPr>
-        <w:t>[Nome]</w:t>
+        <w:t>Nome</w:t>
       </w:r>
     </w:p>
     <w:p>
@@ -1697,7 +1882,7 @@
           <w:b/>
           <w:color w:val="575A5D"/>
         </w:rPr>
-        <w:t>Oração :</w:t>
+        <w:t>Oração:</w:t>
       </w:r>
       <w:r>
         <w:rPr>
@@ -1714,7 +1899,7 @@
           <w:i/>
           <w:lang w:val="pt-PT"/>
         </w:rPr>
-        <w:t>[Nome]</w:t>
+        <w:t>Nome</w:t>
       </w:r>
     </w:p>
     <w:p>
@@ -1776,9 +1961,9 @@
         <w:tblLook w:firstRow="1" w:noVBand="1" w:lastRow="0" w:firstColumn="1" w:lastColumn="0" w:noHBand="0" w:val="04a0"/>
       </w:tblPr>
       <w:tblGrid>
-        <w:gridCol w:w="5158"/>
+        <w:gridCol w:w="5157"/>
         <w:gridCol w:w="2580"/>
-        <w:gridCol w:w="2512"/>
+        <w:gridCol w:w="2513"/>
       </w:tblGrid>
       <w:tr>
         <w:trPr>
@@ -1786,7 +1971,7 @@
         </w:trPr>
         <w:tc>
           <w:tcPr>
-            <w:tcW w:w="5158" w:type="dxa"/>
+            <w:tcW w:w="5157" w:type="dxa"/>
             <w:tcBorders>
               <w:top w:val="nil"/>
               <w:left w:val="nil"/>
@@ -1800,6 +1985,7 @@
             <w:pPr>
               <w:pStyle w:val="Normal"/>
               <w:widowControl/>
+              <w:suppressAutoHyphens w:val="true"/>
               <w:spacing w:lineRule="auto" w:line="240" w:before="0" w:after="0"/>
               <w:jc w:val="left"/>
               <w:rPr>
@@ -1838,6 +2024,7 @@
             <w:pPr>
               <w:pStyle w:val="Normal"/>
               <w:widowControl/>
+              <w:suppressAutoHyphens w:val="true"/>
               <w:spacing w:lineRule="auto" w:line="240" w:before="0" w:after="120"/>
               <w:jc w:val="left"/>
               <w:rPr>
@@ -1848,18 +2035,16 @@
             </w:pPr>
             <w:r>
               <w:rPr>
-                <w:rFonts w:eastAsia="Calibri" w:cs="Times New Roman"/>
-                <w:kern w:val="0"/>
                 <w:sz w:val="20"/>
                 <w:szCs w:val="20"/>
-                <w:lang w:val="pt-BR" w:eastAsia="en-US" w:bidi="ar-SA"/>
+                <w:lang w:val="pt-BR"/>
               </w:rPr>
             </w:r>
           </w:p>
         </w:tc>
         <w:tc>
           <w:tcPr>
-            <w:tcW w:w="2512" w:type="dxa"/>
+            <w:tcW w:w="2513" w:type="dxa"/>
             <w:tcBorders>
               <w:top w:val="nil"/>
               <w:left w:val="nil"/>
@@ -1872,6 +2057,7 @@
             <w:pPr>
               <w:pStyle w:val="Normal"/>
               <w:widowControl/>
+              <w:suppressAutoHyphens w:val="true"/>
               <w:spacing w:lineRule="auto" w:line="240" w:before="0" w:after="120"/>
               <w:jc w:val="left"/>
               <w:rPr>
@@ -1882,11 +2068,9 @@
             </w:pPr>
             <w:r>
               <w:rPr>
-                <w:rFonts w:eastAsia="Calibri" w:cs="Times New Roman"/>
-                <w:kern w:val="0"/>
                 <w:sz w:val="20"/>
                 <w:szCs w:val="20"/>
-                <w:lang w:val="pt-BR" w:eastAsia="en-US" w:bidi="ar-SA"/>
+                <w:lang w:val="pt-BR"/>
               </w:rPr>
             </w:r>
           </w:p>
@@ -1956,7 +2140,7 @@
           <w:i/>
           <w:lang w:val="pt-PT"/>
         </w:rPr>
-        <w:t xml:space="preserve"> [nome]</w:t>
+        <w:t xml:space="preserve"> nome</w:t>
       </w:r>
     </w:p>
     <w:p>
@@ -2013,7 +2197,7 @@
           <w:i/>
           <w:lang w:val="pt-PT"/>
         </w:rPr>
-        <w:t>[Nome]</w:t>
+        <w:t>Nome</w:t>
       </w:r>
     </w:p>
     <w:p>
@@ -2129,7 +2313,7 @@
           <w:i/>
           <w:lang w:val="pt-PT"/>
         </w:rPr>
-        <w:t>[Nome]</w:t>
+        <w:t>Nome</w:t>
       </w:r>
     </w:p>
     <w:tbl>
@@ -2172,6 +2356,7 @@
             <w:pPr>
               <w:pStyle w:val="Normal"/>
               <w:widowControl/>
+              <w:suppressAutoHyphens w:val="true"/>
               <w:spacing w:lineRule="auto" w:line="240" w:before="0" w:after="0"/>
               <w:jc w:val="left"/>
               <w:rPr>
@@ -2210,6 +2395,7 @@
             <w:pPr>
               <w:pStyle w:val="Normal"/>
               <w:widowControl/>
+              <w:suppressAutoHyphens w:val="true"/>
               <w:spacing w:lineRule="auto" w:line="240" w:before="0" w:after="120"/>
               <w:jc w:val="left"/>
               <w:rPr>
@@ -2220,11 +2406,9 @@
             </w:pPr>
             <w:r>
               <w:rPr>
-                <w:rFonts w:eastAsia="Calibri" w:cs="Times New Roman"/>
-                <w:kern w:val="0"/>
                 <w:sz w:val="20"/>
                 <w:szCs w:val="20"/>
-                <w:lang w:val="pt-BR" w:eastAsia="en-US" w:bidi="ar-SA"/>
+                <w:lang w:val="pt-BR"/>
               </w:rPr>
             </w:r>
           </w:p>
@@ -2244,6 +2428,7 @@
             <w:pPr>
               <w:pStyle w:val="Normal"/>
               <w:widowControl/>
+              <w:suppressAutoHyphens w:val="true"/>
               <w:spacing w:lineRule="auto" w:line="240" w:before="0" w:after="120"/>
               <w:jc w:val="left"/>
               <w:rPr>
@@ -2254,11 +2439,9 @@
             </w:pPr>
             <w:r>
               <w:rPr>
-                <w:rFonts w:eastAsia="Calibri" w:cs="Times New Roman"/>
-                <w:kern w:val="0"/>
                 <w:sz w:val="20"/>
                 <w:szCs w:val="20"/>
-                <w:lang w:val="pt-BR" w:eastAsia="en-US" w:bidi="ar-SA"/>
+                <w:lang w:val="pt-BR"/>
               </w:rPr>
             </w:r>
           </w:p>
@@ -2282,28 +2465,55 @@
           <w:color w:val="575A5D"/>
         </w:rPr>
         <w:t>3:00</w:t>
-        <w:tab/>
-        <w:t>•</w:t>
-      </w:r>
-      <w:r>
-        <w:rPr>
-          <w:rFonts w:cs="Calibri" w:cstheme="minorHAnsi"/>
+      </w:r>
+      <w:r>
+        <w:rPr>
+          <w:rFonts w:cs="Calibri" w:cstheme="minorHAnsi"/>
+          <w:sz w:val="20"/>
+          <w:szCs w:val="20"/>
+        </w:rPr>
+        <w:tab/>
+      </w:r>
+      <w:r>
+        <w:rPr>
+          <w:rFonts w:eastAsia="Calibri" w:cs="Calibri" w:cstheme="minorHAnsi"/>
+          <w:b/>
+          <w:color w:val="575A5D"/>
+          <w:sz w:val="20"/>
+          <w:szCs w:val="20"/>
+        </w:rPr>
+        <w:t>4.</w:t>
+      </w:r>
+      <w:r>
+        <w:rPr>
+          <w:rFonts w:eastAsia="Calibri" w:cs="Calibri" w:cstheme="minorHAnsi"/>
           <w:b/>
           <w:bCs/>
-          <w:sz w:val="20"/>
-          <w:szCs w:val="20"/>
-        </w:rPr>
-        <w:t>Primeira Conversa :</w:t>
-      </w:r>
-      <w:r>
-        <w:rPr>
-          <w:rFonts w:cs="Calibri" w:cstheme="minorHAnsi"/>
-          <w:sz w:val="20"/>
-          <w:szCs w:val="20"/>
-        </w:rPr>
-        <w:tab/>
-        <w:tab/>
-        <w:tab/>
+          <w:color w:val="575A5D"/>
+          <w:sz w:val="20"/>
+          <w:szCs w:val="20"/>
+        </w:rPr>
+        <w:t xml:space="preserve"> </w:t>
+      </w:r>
+      <w:r>
+        <w:rPr>
+          <w:rFonts w:eastAsia="Calibri" w:cs="Calibri" w:cstheme="minorHAnsi"/>
+          <w:b/>
+          <w:bCs/>
+          <w:color w:val="auto"/>
+          <w:kern w:val="0"/>
+          <w:sz w:val="20"/>
+          <w:szCs w:val="20"/>
+          <w:lang w:val="pt-BR" w:eastAsia="en-US" w:bidi="ar-SA"/>
+        </w:rPr>
+        <w:t>q13</w:t>
+      </w:r>
+      <w:r>
+        <w:rPr>
+          <w:rFonts w:cs="Calibri" w:cstheme="minorHAnsi"/>
+          <w:sz w:val="20"/>
+          <w:szCs w:val="20"/>
+        </w:rPr>
         <w:tab/>
         <w:tab/>
         <w:tab/>
@@ -2316,7 +2526,7 @@
           <w:i/>
           <w:lang w:val="pt-PT"/>
         </w:rPr>
-        <w:t>[Nome]</w:t>
+        <w:t>Nome</w:t>
       </w:r>
     </w:p>
     <w:p>
@@ -2336,18 +2546,37 @@
           <w:color w:val="575A5D"/>
         </w:rPr>
         <w:t>4:00</w:t>
-        <w:tab/>
-        <w:t>•</w:t>
-      </w:r>
-      <w:r>
-        <w:rPr>
-          <w:rFonts w:cs="Calibri" w:cstheme="minorHAnsi"/>
+      </w:r>
+      <w:r>
+        <w:rPr>
+          <w:rFonts w:cs="Calibri" w:cstheme="minorHAnsi"/>
+          <w:sz w:val="20"/>
+          <w:szCs w:val="20"/>
+        </w:rPr>
+        <w:tab/>
+      </w:r>
+      <w:r>
+        <w:rPr>
+          <w:rFonts w:eastAsia="Calibri" w:cs="Calibri" w:cstheme="minorHAnsi"/>
+          <w:b/>
+          <w:color w:val="575A5D"/>
+          <w:sz w:val="20"/>
+          <w:szCs w:val="20"/>
+        </w:rPr>
+        <w:t xml:space="preserve">5. </w:t>
+      </w:r>
+      <w:r>
+        <w:rPr>
+          <w:rFonts w:eastAsia="Calibri" w:cs="Calibri" w:cstheme="minorHAnsi"/>
           <w:b/>
           <w:bCs/>
-          <w:sz w:val="20"/>
-          <w:szCs w:val="20"/>
-        </w:rPr>
-        <w:t>Revisita :</w:t>
+          <w:color w:val="auto"/>
+          <w:kern w:val="0"/>
+          <w:sz w:val="20"/>
+          <w:szCs w:val="20"/>
+          <w:lang w:val="pt-BR" w:eastAsia="en-US" w:bidi="ar-SA"/>
+        </w:rPr>
+        <w:t>q14</w:t>
       </w:r>
       <w:r>
         <w:rPr>
@@ -2360,10 +2589,6 @@
         <w:t xml:space="preserve"> </w:t>
         <w:tab/>
         <w:tab/>
-        <w:tab/>
-        <w:tab/>
-        <w:tab/>
-        <w:tab/>
       </w:r>
       <w:r>
         <w:rPr>
@@ -2372,7 +2597,7 @@
           <w:i/>
           <w:lang w:val="pt-PT"/>
         </w:rPr>
-        <w:t>[Nome/nome]</w:t>
+        <w:t>Nome</w:t>
       </w:r>
     </w:p>
     <w:p>
@@ -2392,31 +2617,56 @@
           <w:color w:val="575A5D"/>
         </w:rPr>
         <w:t>5:00</w:t>
-        <w:tab/>
-        <w:t>•</w:t>
-      </w:r>
-      <w:r>
-        <w:rPr>
-          <w:rFonts w:cs="Calibri" w:cstheme="minorHAnsi"/>
+      </w:r>
+      <w:r>
+        <w:rPr>
+          <w:rFonts w:cs="Calibri" w:cstheme="minorHAnsi"/>
+          <w:sz w:val="20"/>
+          <w:szCs w:val="20"/>
+        </w:rPr>
+        <w:tab/>
+      </w:r>
+      <w:r>
+        <w:rPr>
+          <w:rFonts w:eastAsia="Calibri" w:cs="Calibri" w:cstheme="minorHAnsi"/>
+          <w:b/>
+          <w:color w:val="575A5D"/>
+          <w:sz w:val="20"/>
+          <w:szCs w:val="20"/>
+        </w:rPr>
+        <w:t xml:space="preserve">6. </w:t>
+      </w:r>
+      <w:r>
+        <w:rPr>
+          <w:rFonts w:eastAsia="Calibri" w:cs="Calibri" w:cstheme="minorHAnsi"/>
           <w:b/>
           <w:bCs/>
-          <w:sz w:val="20"/>
-          <w:szCs w:val="20"/>
-        </w:rPr>
-        <w:t>Estudo bíblico :</w:t>
-      </w:r>
-      <w:r>
-        <w:rPr>
-          <w:rFonts w:cs="Calibri" w:cstheme="minorHAnsi"/>
-          <w:sz w:val="20"/>
-          <w:szCs w:val="20"/>
-        </w:rPr>
-        <w:tab/>
-        <w:tab/>
-        <w:tab/>
-        <w:tab/>
-        <w:tab/>
-        <w:tab/>
+          <w:color w:val="auto"/>
+          <w:kern w:val="0"/>
+          <w:sz w:val="20"/>
+          <w:szCs w:val="20"/>
+          <w:lang w:val="pt-BR" w:eastAsia="en-US" w:bidi="ar-SA"/>
+        </w:rPr>
+        <w:t>q15</w:t>
+      </w:r>
+      <w:r>
+        <w:rPr>
+          <w:rFonts w:cs="Calibri" w:cstheme="minorHAnsi"/>
+          <w:b/>
+          <w:bCs/>
+          <w:sz w:val="20"/>
+          <w:szCs w:val="20"/>
+        </w:rPr>
+        <w:tab/>
+      </w:r>
+      <w:r>
+        <w:rPr>
+          <w:rFonts w:cs="Calibri" w:cstheme="minorHAnsi"/>
+          <w:sz w:val="20"/>
+          <w:szCs w:val="20"/>
+        </w:rPr>
+        <w:tab/>
+        <w:t xml:space="preserve"> </w:t>
         <w:tab/>
         <w:tab/>
       </w:r>
@@ -2427,14 +2677,107 @@
           <w:i/>
           <w:lang w:val="pt-PT"/>
         </w:rPr>
-        <w:t>[Nome/nome]</w:t>
-      </w:r>
-      <w:r>
-        <w:rPr>
-          <w:rFonts w:cs="Calibri" w:cstheme="minorHAnsi"/>
-          <w:sz w:val="20"/>
-          <w:szCs w:val="20"/>
-        </w:rPr>
+        <w:t>Nome</w:t>
+      </w:r>
+    </w:p>
+    <w:p>
+      <w:pPr>
+        <w:pStyle w:val="Normal"/>
+        <w:spacing w:before="0" w:after="0"/>
+        <w:rPr>
+          <w:rFonts w:cs="Calibri" w:cstheme="minorHAnsi"/>
+          <w:sz w:val="20"/>
+          <w:szCs w:val="20"/>
+        </w:rPr>
+      </w:pPr>
+      <w:r>
+        <w:rPr>
+          <w:rFonts w:eastAsia="Calibri" w:cs="Calibri" w:cstheme="minorHAnsi"/>
+          <w:b/>
+          <w:i/>
+          <w:color w:val="575A5D"/>
+          <w:sz w:val="20"/>
+          <w:szCs w:val="20"/>
+          <w:lang w:val="pt-PT"/>
+        </w:rPr>
+        <w:t>5:00</w:t>
+      </w:r>
+      <w:r>
+        <w:rPr>
+          <w:rFonts w:eastAsia="Calibri" w:cs="Calibri" w:cstheme="minorHAnsi"/>
+          <w:b/>
+          <w:i/>
+          <w:sz w:val="20"/>
+          <w:szCs w:val="20"/>
+          <w:lang w:val="pt-PT"/>
+        </w:rPr>
+        <w:tab/>
+      </w:r>
+      <w:r>
+        <w:rPr>
+          <w:rFonts w:eastAsia="Calibri" w:cs="Calibri" w:cstheme="minorHAnsi"/>
+          <w:b/>
+          <w:i/>
+          <w:color w:val="575A5D"/>
+          <w:kern w:val="0"/>
+          <w:sz w:val="20"/>
+          <w:szCs w:val="20"/>
+          <w:lang w:val="pt-BR" w:eastAsia="en-US" w:bidi="ar-SA"/>
+        </w:rPr>
+        <w:t>7.</w:t>
+      </w:r>
+      <w:r>
+        <w:rPr>
+          <w:rFonts w:eastAsia="Calibri" w:cs="Calibri" w:cstheme="minorHAnsi"/>
+          <w:b/>
+          <w:i/>
+          <w:color w:val="575A5D"/>
+          <w:sz w:val="20"/>
+          <w:szCs w:val="20"/>
+          <w:lang w:val="pt-PT"/>
+        </w:rPr>
+        <w:t xml:space="preserve"> </w:t>
+      </w:r>
+      <w:r>
+        <w:rPr>
+          <w:rFonts w:eastAsia="Calibri" w:cs="Calibri" w:cstheme="minorHAnsi"/>
+          <w:b/>
+          <w:bCs/>
+          <w:i/>
+          <w:color w:val="auto"/>
+          <w:kern w:val="0"/>
+          <w:sz w:val="20"/>
+          <w:szCs w:val="20"/>
+          <w:lang w:val="pt-BR" w:eastAsia="en-US" w:bidi="ar-SA"/>
+        </w:rPr>
+        <w:t>q16</w:t>
+      </w:r>
+      <w:r>
+        <w:rPr>
+          <w:rFonts w:eastAsia="Calibri" w:cs="Calibri" w:cstheme="minorHAnsi"/>
+          <w:b/>
+          <w:bCs/>
+          <w:i/>
+          <w:sz w:val="20"/>
+          <w:szCs w:val="20"/>
+          <w:lang w:val="pt-PT"/>
+        </w:rPr>
+        <w:tab/>
+      </w:r>
+      <w:r>
+        <w:rPr>
+          <w:rFonts w:eastAsia="Calibri" w:cs="Calibri" w:cstheme="minorHAnsi"/>
+          <w:b/>
+          <w:i/>
+          <w:sz w:val="20"/>
+          <w:szCs w:val="20"/>
+          <w:lang w:val="pt-PT"/>
+        </w:rPr>
+        <w:tab/>
+        <w:t xml:space="preserve"> </w:t>
+        <w:tab/>
+        <w:tab/>
+        <w:t>Nome</w:t>
         <w:tab/>
       </w:r>
     </w:p>
@@ -2477,6 +2820,7 @@
             <w:pPr>
               <w:pStyle w:val="Normal"/>
               <w:widowControl/>
+              <w:suppressAutoHyphens w:val="true"/>
               <w:spacing w:lineRule="auto" w:line="240" w:before="0" w:after="0"/>
               <w:jc w:val="left"/>
               <w:rPr>
@@ -2515,6 +2859,7 @@
             <w:pPr>
               <w:pStyle w:val="Normal"/>
               <w:widowControl/>
+              <w:suppressAutoHyphens w:val="true"/>
               <w:spacing w:lineRule="auto" w:line="240" w:before="0" w:after="120"/>
               <w:jc w:val="left"/>
               <w:rPr>
@@ -2525,11 +2870,9 @@
             </w:pPr>
             <w:r>
               <w:rPr>
-                <w:rFonts w:eastAsia="Calibri" w:cs="Times New Roman"/>
-                <w:kern w:val="0"/>
                 <w:sz w:val="20"/>
                 <w:szCs w:val="20"/>
-                <w:lang w:val="pt-BR" w:eastAsia="en-US" w:bidi="ar-SA"/>
+                <w:lang w:val="pt-BR"/>
               </w:rPr>
             </w:r>
           </w:p>
@@ -2604,6 +2947,7 @@
         </w:rPr>
         <w:t xml:space="preserve"> </w:t>
         <w:tab/>
+        <w:tab/>
       </w:r>
       <w:r>
         <w:rPr>
@@ -2612,7 +2956,7 @@
           <w:i/>
           <w:lang w:val="pt-PT"/>
         </w:rPr>
-        <w:t>[Nome]</w:t>
+        <w:t>Nome</w:t>
       </w:r>
     </w:p>
     <w:p>
@@ -2653,6 +2997,7 @@
         </w:rPr>
         <w:t xml:space="preserve"> </w:t>
         <w:tab/>
+        <w:tab/>
       </w:r>
       <w:r>
         <w:rPr>
@@ -2661,7 +3006,7 @@
           <w:i/>
           <w:lang w:val="pt-PT"/>
         </w:rPr>
-        <w:t>[Nome]</w:t>
+        <w:t>Nome</w:t>
       </w:r>
     </w:p>
     <w:p>
@@ -2702,6 +3047,7 @@
         </w:rPr>
         <w:t xml:space="preserve"> </w:t>
         <w:tab/>
+        <w:tab/>
       </w:r>
       <w:r>
         <w:rPr>
@@ -2710,15 +3056,7 @@
           <w:i/>
           <w:lang w:val="pt-PT"/>
         </w:rPr>
-        <w:t>[Nome]</w:t>
-      </w:r>
-      <w:r>
-        <w:rPr>
-          <w:rFonts w:eastAsia="Calibri" w:cs="Calibri" w:cstheme="minorHAnsi"/>
-          <w:b/>
-          <w:color w:val="575A5D"/>
-        </w:rPr>
-        <w:t xml:space="preserve"> </w:t>
+        <w:t>Nome</w:t>
       </w:r>
     </w:p>
     <w:p>
@@ -2817,7 +3155,7 @@
           <w:i/>
           <w:lang w:val="pt-PT"/>
         </w:rPr>
-        <w:t>[Nome]</w:t>
+        <w:t>Nome</w:t>
       </w:r>
     </w:p>
     <w:p>
@@ -2991,7 +3329,7 @@
           <w:i/>
           <w:lang w:val="pt-PT"/>
         </w:rPr>
-        <w:t>[Nome]</w:t>
+        <w:t>Nome</w:t>
       </w:r>
     </w:p>
     <w:p>
@@ -3068,7 +3406,7 @@
           <w:i/>
           <w:lang w:val="pt-PT"/>
         </w:rPr>
-        <w:t>[Nome]</w:t>
+        <w:t>Nome</w:t>
       </w:r>
     </w:p>
     <w:p>
@@ -3116,9 +3454,9 @@
         <w:tblLook w:firstRow="1" w:noVBand="1" w:lastRow="0" w:firstColumn="1" w:lastColumn="0" w:noHBand="0" w:val="04a0"/>
       </w:tblPr>
       <w:tblGrid>
-        <w:gridCol w:w="5158"/>
+        <w:gridCol w:w="5157"/>
         <w:gridCol w:w="2580"/>
-        <w:gridCol w:w="2512"/>
+        <w:gridCol w:w="2513"/>
       </w:tblGrid>
       <w:tr>
         <w:trPr>
@@ -3126,7 +3464,7 @@
         </w:trPr>
         <w:tc>
           <w:tcPr>
-            <w:tcW w:w="5158" w:type="dxa"/>
+            <w:tcW w:w="5157" w:type="dxa"/>
             <w:tcBorders>
               <w:top w:val="nil"/>
               <w:left w:val="nil"/>
@@ -3140,6 +3478,7 @@
             <w:pPr>
               <w:pStyle w:val="Normal"/>
               <w:widowControl/>
+              <w:suppressAutoHyphens w:val="true"/>
               <w:spacing w:lineRule="auto" w:line="240" w:before="0" w:after="0"/>
               <w:jc w:val="left"/>
               <w:rPr>
@@ -3178,6 +3517,7 @@
             <w:pPr>
               <w:pStyle w:val="Normal"/>
               <w:widowControl/>
+              <w:suppressAutoHyphens w:val="true"/>
               <w:spacing w:lineRule="auto" w:line="240" w:before="0" w:after="120"/>
               <w:jc w:val="left"/>
               <w:rPr>
@@ -3188,18 +3528,16 @@
             </w:pPr>
             <w:r>
               <w:rPr>
-                <w:rFonts w:eastAsia="Calibri" w:cs="Times New Roman"/>
-                <w:kern w:val="0"/>
                 <w:sz w:val="20"/>
                 <w:szCs w:val="20"/>
-                <w:lang w:val="pt-BR" w:eastAsia="en-US" w:bidi="ar-SA"/>
+                <w:lang w:val="pt-BR"/>
               </w:rPr>
             </w:r>
           </w:p>
         </w:tc>
         <w:tc>
           <w:tcPr>
-            <w:tcW w:w="2512" w:type="dxa"/>
+            <w:tcW w:w="2513" w:type="dxa"/>
             <w:tcBorders>
               <w:top w:val="nil"/>
               <w:left w:val="nil"/>
@@ -3212,6 +3550,7 @@
             <w:pPr>
               <w:pStyle w:val="Normal"/>
               <w:widowControl/>
+              <w:suppressAutoHyphens w:val="true"/>
               <w:spacing w:lineRule="auto" w:line="240" w:before="0" w:after="120"/>
               <w:jc w:val="left"/>
               <w:rPr>
@@ -3222,11 +3561,9 @@
             </w:pPr>
             <w:r>
               <w:rPr>
-                <w:rFonts w:eastAsia="Calibri" w:cs="Times New Roman"/>
-                <w:kern w:val="0"/>
                 <w:sz w:val="20"/>
                 <w:szCs w:val="20"/>
-                <w:lang w:val="pt-BR" w:eastAsia="en-US" w:bidi="ar-SA"/>
+                <w:lang w:val="pt-BR"/>
               </w:rPr>
             </w:r>
           </w:p>
@@ -3292,7 +3629,7 @@
           <w:i/>
           <w:lang w:val="pt-PT"/>
         </w:rPr>
-        <w:t>[Nome]</w:t>
+        <w:t>Nome</w:t>
       </w:r>
     </w:p>
     <w:p>
@@ -3349,7 +3686,7 @@
           <w:i/>
           <w:lang w:val="pt-PT"/>
         </w:rPr>
-        <w:t>[Nome]</w:t>
+        <w:t>Nome</w:t>
       </w:r>
     </w:p>
     <w:p>
@@ -3378,7 +3715,27 @@
           <w:sz w:val="20"/>
           <w:szCs w:val="20"/>
         </w:rPr>
-        <w:t xml:space="preserve"> r08   </w:t>
+        <w:t xml:space="preserve"> </w:t>
+      </w:r>
+      <w:r>
+        <w:rPr>
+          <w:rFonts w:eastAsia="Calibri" w:cs="Calibri" w:cstheme="minorHAnsi"/>
+          <w:b/>
+          <w:color w:val="auto"/>
+          <w:kern w:val="0"/>
+          <w:sz w:val="20"/>
+          <w:szCs w:val="20"/>
+          <w:lang w:val="pt-BR" w:eastAsia="en-US" w:bidi="ar-SA"/>
+        </w:rPr>
+        <w:t>r08</w:t>
+      </w:r>
+      <w:r>
+        <w:rPr>
+          <w:rFonts w:cs="Calibri" w:cstheme="minorHAnsi"/>
+          <w:sz w:val="20"/>
+          <w:szCs w:val="20"/>
+        </w:rPr>
+        <w:t xml:space="preserve">   </w:t>
       </w:r>
     </w:p>
     <w:p>
@@ -3458,7 +3815,7 @@
           <w:i/>
           <w:lang w:val="pt-PT"/>
         </w:rPr>
-        <w:t>[Nome]</w:t>
+        <w:t>Nome</w:t>
       </w:r>
     </w:p>
     <w:tbl>
@@ -3501,6 +3858,7 @@
             <w:pPr>
               <w:pStyle w:val="Normal"/>
               <w:widowControl/>
+              <w:suppressAutoHyphens w:val="true"/>
               <w:spacing w:lineRule="auto" w:line="240" w:before="0" w:after="0"/>
               <w:jc w:val="left"/>
               <w:rPr>
@@ -3539,6 +3897,7 @@
             <w:pPr>
               <w:pStyle w:val="Normal"/>
               <w:widowControl/>
+              <w:suppressAutoHyphens w:val="true"/>
               <w:spacing w:lineRule="auto" w:line="240" w:before="0" w:after="120"/>
               <w:jc w:val="left"/>
               <w:rPr>
@@ -3549,11 +3908,9 @@
             </w:pPr>
             <w:r>
               <w:rPr>
-                <w:rFonts w:eastAsia="Calibri" w:cs="Times New Roman"/>
-                <w:kern w:val="0"/>
                 <w:sz w:val="20"/>
                 <w:szCs w:val="20"/>
-                <w:lang w:val="pt-BR" w:eastAsia="en-US" w:bidi="ar-SA"/>
+                <w:lang w:val="pt-BR"/>
               </w:rPr>
             </w:r>
           </w:p>
@@ -3573,6 +3930,7 @@
             <w:pPr>
               <w:pStyle w:val="Normal"/>
               <w:widowControl/>
+              <w:suppressAutoHyphens w:val="true"/>
               <w:spacing w:lineRule="auto" w:line="240" w:before="0" w:after="120"/>
               <w:jc w:val="left"/>
               <w:rPr>
@@ -3583,11 +3941,9 @@
             </w:pPr>
             <w:r>
               <w:rPr>
-                <w:rFonts w:eastAsia="Calibri" w:cs="Times New Roman"/>
-                <w:kern w:val="0"/>
                 <w:sz w:val="20"/>
                 <w:szCs w:val="20"/>
-                <w:lang w:val="pt-BR" w:eastAsia="en-US" w:bidi="ar-SA"/>
+                <w:lang w:val="pt-BR"/>
               </w:rPr>
             </w:r>
           </w:p>
@@ -3599,43 +3955,67 @@
         <w:pStyle w:val="Normal"/>
         <w:spacing w:before="0" w:after="0"/>
         <w:rPr>
-          <w:rFonts w:ascii="Calibri" w:hAnsi="Calibri" w:eastAsia="Calibri" w:cs="Calibri"/>
-          <w:b/>
-          <w:i/>
-          <w:i/>
-          <w:lang w:val="pt-PT"/>
-        </w:rPr>
-      </w:pPr>
-      <w:r>
-        <w:rPr>
-          <w:rFonts w:eastAsia="Calibri" w:cs="Times New Roman"/>
+          <w:rFonts w:cs="Calibri" w:cstheme="minorHAnsi"/>
+          <w:sz w:val="20"/>
+          <w:szCs w:val="20"/>
+        </w:rPr>
+      </w:pPr>
+      <w:r>
+        <w:rPr>
+          <w:rFonts w:eastAsia="Calibri" w:cs="Calibri" w:cstheme="minorHAnsi"/>
           <w:b/>
           <w:color w:val="575A5D"/>
         </w:rPr>
         <w:t>3:00</w:t>
-        <w:tab/>
-        <w:t>•</w:t>
-      </w:r>
-      <w:r>
-        <w:rPr>
-          <w:rFonts w:cs="Calibri" w:cstheme="minorHAnsi"/>
+      </w:r>
+      <w:r>
+        <w:rPr>
+          <w:rFonts w:cs="Calibri" w:cstheme="minorHAnsi"/>
+          <w:sz w:val="20"/>
+          <w:szCs w:val="20"/>
+        </w:rPr>
+        <w:tab/>
+      </w:r>
+      <w:r>
+        <w:rPr>
+          <w:rFonts w:eastAsia="Calibri" w:cs="Calibri" w:cstheme="minorHAnsi"/>
+          <w:b/>
+          <w:color w:val="575A5D"/>
+          <w:sz w:val="20"/>
+          <w:szCs w:val="20"/>
+        </w:rPr>
+        <w:t>4.</w:t>
+      </w:r>
+      <w:r>
+        <w:rPr>
+          <w:rFonts w:eastAsia="Calibri" w:cs="Calibri" w:cstheme="minorHAnsi"/>
           <w:b/>
           <w:bCs/>
-          <w:sz w:val="20"/>
-          <w:szCs w:val="20"/>
-        </w:rPr>
-        <w:t>Primeira Conversa :</w:t>
-      </w:r>
-      <w:r>
-        <w:rPr>
-          <w:rFonts w:cs="Calibri" w:cstheme="minorHAnsi"/>
-          <w:sz w:val="20"/>
-          <w:szCs w:val="20"/>
-        </w:rPr>
-        <w:tab/>
+          <w:color w:val="575A5D"/>
+          <w:sz w:val="20"/>
+          <w:szCs w:val="20"/>
+        </w:rPr>
         <w:t xml:space="preserve"> </w:t>
-        <w:tab/>
-        <w:tab/>
+      </w:r>
+      <w:r>
+        <w:rPr>
+          <w:rFonts w:eastAsia="Calibri" w:cs="Calibri" w:cstheme="minorHAnsi"/>
+          <w:b/>
+          <w:bCs/>
+          <w:color w:val="auto"/>
+          <w:kern w:val="0"/>
+          <w:sz w:val="20"/>
+          <w:szCs w:val="20"/>
+          <w:lang w:val="pt-BR" w:eastAsia="en-US" w:bidi="ar-SA"/>
+        </w:rPr>
+        <w:t>r13</w:t>
+      </w:r>
+      <w:r>
+        <w:rPr>
+          <w:rFonts w:cs="Calibri" w:cstheme="minorHAnsi"/>
+          <w:sz w:val="20"/>
+          <w:szCs w:val="20"/>
+        </w:rPr>
         <w:tab/>
         <w:tab/>
         <w:tab/>
@@ -3648,7 +4028,7 @@
           <w:i/>
           <w:lang w:val="pt-PT"/>
         </w:rPr>
-        <w:t>[Nome]</w:t>
+        <w:t>Nome</w:t>
       </w:r>
     </w:p>
     <w:p>
@@ -3656,45 +4036,59 @@
         <w:pStyle w:val="Normal"/>
         <w:spacing w:before="0" w:after="0"/>
         <w:rPr>
-          <w:rFonts w:ascii="Calibri" w:hAnsi="Calibri" w:eastAsia="Calibri" w:cs="Calibri"/>
-          <w:b/>
-          <w:i/>
-          <w:i/>
-          <w:lang w:val="pt-PT"/>
-        </w:rPr>
-      </w:pPr>
-      <w:r>
-        <w:rPr>
-          <w:rFonts w:eastAsia="Calibri" w:cs="Times New Roman"/>
+          <w:rFonts w:cs="Calibri" w:cstheme="minorHAnsi"/>
+          <w:sz w:val="20"/>
+          <w:szCs w:val="20"/>
+        </w:rPr>
+      </w:pPr>
+      <w:r>
+        <w:rPr>
+          <w:rFonts w:eastAsia="Calibri" w:cs="Calibri" w:cstheme="minorHAnsi"/>
           <w:b/>
           <w:color w:val="575A5D"/>
         </w:rPr>
         <w:t>4:00</w:t>
-        <w:tab/>
-        <w:t>•</w:t>
-      </w:r>
-      <w:r>
-        <w:rPr>
-          <w:rFonts w:cs="Calibri" w:cstheme="minorHAnsi"/>
+      </w:r>
+      <w:r>
+        <w:rPr>
+          <w:rFonts w:cs="Calibri" w:cstheme="minorHAnsi"/>
+          <w:sz w:val="20"/>
+          <w:szCs w:val="20"/>
+        </w:rPr>
+        <w:tab/>
+      </w:r>
+      <w:r>
+        <w:rPr>
+          <w:rFonts w:eastAsia="Calibri" w:cs="Calibri" w:cstheme="minorHAnsi"/>
+          <w:b/>
+          <w:color w:val="575A5D"/>
+          <w:sz w:val="20"/>
+          <w:szCs w:val="20"/>
+        </w:rPr>
+        <w:t xml:space="preserve">5. </w:t>
+      </w:r>
+      <w:r>
+        <w:rPr>
+          <w:rFonts w:eastAsia="Calibri" w:cs="Calibri" w:cstheme="minorHAnsi"/>
           <w:b/>
           <w:bCs/>
-          <w:sz w:val="20"/>
-          <w:szCs w:val="20"/>
-        </w:rPr>
-        <w:t>Revisita :</w:t>
-      </w:r>
-      <w:r>
-        <w:rPr>
-          <w:rFonts w:cs="Calibri" w:cstheme="minorHAnsi"/>
-          <w:sz w:val="20"/>
-          <w:szCs w:val="20"/>
-        </w:rPr>
-        <w:tab/>
-        <w:tab/>
-        <w:tab/>
-        <w:tab/>
-        <w:tab/>
-        <w:tab/>
+          <w:color w:val="auto"/>
+          <w:kern w:val="0"/>
+          <w:sz w:val="20"/>
+          <w:szCs w:val="20"/>
+          <w:lang w:val="pt-BR" w:eastAsia="en-US" w:bidi="ar-SA"/>
+        </w:rPr>
+        <w:t>r14</w:t>
+      </w:r>
+      <w:r>
+        <w:rPr>
+          <w:rFonts w:cs="Calibri" w:cstheme="minorHAnsi"/>
+          <w:sz w:val="20"/>
+          <w:szCs w:val="20"/>
+        </w:rPr>
+        <w:tab/>
+        <w:tab/>
+        <w:t xml:space="preserve"> </w:t>
         <w:tab/>
         <w:tab/>
       </w:r>
@@ -3705,7 +4099,7 @@
           <w:i/>
           <w:lang w:val="pt-PT"/>
         </w:rPr>
-        <w:t>[Nome/nome]</w:t>
+        <w:t>Nome</w:t>
       </w:r>
     </w:p>
     <w:p>
@@ -3713,45 +4107,68 @@
         <w:pStyle w:val="Normal"/>
         <w:spacing w:before="0" w:after="0"/>
         <w:rPr>
-          <w:rFonts w:ascii="Calibri" w:hAnsi="Calibri" w:eastAsia="Calibri" w:cs="Calibri"/>
-          <w:b/>
-          <w:i/>
-          <w:i/>
-          <w:lang w:val="pt-PT"/>
-        </w:rPr>
-      </w:pPr>
-      <w:r>
-        <w:rPr>
-          <w:rFonts w:eastAsia="Calibri" w:cs="Times New Roman"/>
+          <w:rFonts w:cs="Calibri" w:cstheme="minorHAnsi"/>
+          <w:sz w:val="20"/>
+          <w:szCs w:val="20"/>
+        </w:rPr>
+      </w:pPr>
+      <w:r>
+        <w:rPr>
+          <w:rFonts w:eastAsia="Calibri" w:cs="Calibri" w:cstheme="minorHAnsi"/>
           <w:b/>
           <w:color w:val="575A5D"/>
         </w:rPr>
         <w:t>5:00</w:t>
-        <w:tab/>
-        <w:t>•</w:t>
-      </w:r>
-      <w:r>
-        <w:rPr>
-          <w:rFonts w:cs="Calibri" w:cstheme="minorHAnsi"/>
+      </w:r>
+      <w:r>
+        <w:rPr>
+          <w:rFonts w:cs="Calibri" w:cstheme="minorHAnsi"/>
+          <w:sz w:val="20"/>
+          <w:szCs w:val="20"/>
+        </w:rPr>
+        <w:tab/>
+      </w:r>
+      <w:r>
+        <w:rPr>
+          <w:rFonts w:eastAsia="Calibri" w:cs="Calibri" w:cstheme="minorHAnsi"/>
+          <w:b/>
+          <w:color w:val="575A5D"/>
+          <w:sz w:val="20"/>
+          <w:szCs w:val="20"/>
+        </w:rPr>
+        <w:t xml:space="preserve">6. </w:t>
+      </w:r>
+      <w:r>
+        <w:rPr>
+          <w:rFonts w:eastAsia="Calibri" w:cs="Calibri" w:cstheme="minorHAnsi"/>
           <w:b/>
           <w:bCs/>
-          <w:sz w:val="20"/>
-          <w:szCs w:val="20"/>
-        </w:rPr>
-        <w:t>Estudo bíblico :</w:t>
-        <w:tab/>
-      </w:r>
-      <w:r>
-        <w:rPr>
-          <w:rFonts w:cs="Calibri" w:cstheme="minorHAnsi"/>
-          <w:sz w:val="20"/>
-          <w:szCs w:val="20"/>
-        </w:rPr>
-        <w:tab/>
-        <w:tab/>
-        <w:tab/>
-        <w:tab/>
-        <w:tab/>
+          <w:color w:val="auto"/>
+          <w:kern w:val="0"/>
+          <w:sz w:val="20"/>
+          <w:szCs w:val="20"/>
+          <w:lang w:val="pt-BR" w:eastAsia="en-US" w:bidi="ar-SA"/>
+        </w:rPr>
+        <w:t>r15</w:t>
+      </w:r>
+      <w:r>
+        <w:rPr>
+          <w:rFonts w:cs="Calibri" w:cstheme="minorHAnsi"/>
+          <w:b/>
+          <w:bCs/>
+          <w:sz w:val="20"/>
+          <w:szCs w:val="20"/>
+        </w:rPr>
+        <w:tab/>
+      </w:r>
+      <w:r>
+        <w:rPr>
+          <w:rFonts w:cs="Calibri" w:cstheme="minorHAnsi"/>
+          <w:sz w:val="20"/>
+          <w:szCs w:val="20"/>
+        </w:rPr>
+        <w:tab/>
+        <w:t xml:space="preserve"> </w:t>
         <w:tab/>
         <w:tab/>
       </w:r>
@@ -3762,7 +4179,107 @@
           <w:i/>
           <w:lang w:val="pt-PT"/>
         </w:rPr>
-        <w:t>[Nome/nome]</w:t>
+        <w:t>Nome</w:t>
+      </w:r>
+    </w:p>
+    <w:p>
+      <w:pPr>
+        <w:pStyle w:val="Normal"/>
+        <w:spacing w:before="0" w:after="0"/>
+        <w:rPr>
+          <w:rFonts w:cs="Calibri" w:cstheme="minorHAnsi"/>
+          <w:sz w:val="20"/>
+          <w:szCs w:val="20"/>
+        </w:rPr>
+      </w:pPr>
+      <w:r>
+        <w:rPr>
+          <w:rFonts w:eastAsia="Calibri" w:cs="Calibri" w:cstheme="minorHAnsi"/>
+          <w:b/>
+          <w:i/>
+          <w:color w:val="575A5D"/>
+          <w:sz w:val="20"/>
+          <w:szCs w:val="20"/>
+          <w:lang w:val="pt-PT"/>
+        </w:rPr>
+        <w:t>5:00</w:t>
+      </w:r>
+      <w:r>
+        <w:rPr>
+          <w:rFonts w:eastAsia="Calibri" w:cs="Calibri" w:cstheme="minorHAnsi"/>
+          <w:b/>
+          <w:i/>
+          <w:sz w:val="20"/>
+          <w:szCs w:val="20"/>
+          <w:lang w:val="pt-PT"/>
+        </w:rPr>
+        <w:tab/>
+      </w:r>
+      <w:r>
+        <w:rPr>
+          <w:rFonts w:eastAsia="Calibri" w:cs="Calibri" w:cstheme="minorHAnsi"/>
+          <w:b/>
+          <w:i/>
+          <w:color w:val="575A5D"/>
+          <w:kern w:val="0"/>
+          <w:sz w:val="20"/>
+          <w:szCs w:val="20"/>
+          <w:lang w:val="pt-BR" w:eastAsia="en-US" w:bidi="ar-SA"/>
+        </w:rPr>
+        <w:t>7.</w:t>
+      </w:r>
+      <w:r>
+        <w:rPr>
+          <w:rFonts w:eastAsia="Calibri" w:cs="Calibri" w:cstheme="minorHAnsi"/>
+          <w:b/>
+          <w:i/>
+          <w:color w:val="575A5D"/>
+          <w:sz w:val="20"/>
+          <w:szCs w:val="20"/>
+          <w:lang w:val="pt-PT"/>
+        </w:rPr>
+        <w:t xml:space="preserve"> </w:t>
+      </w:r>
+      <w:r>
+        <w:rPr>
+          <w:rFonts w:eastAsia="Calibri" w:cs="Calibri" w:cstheme="minorHAnsi"/>
+          <w:b/>
+          <w:bCs/>
+          <w:i/>
+          <w:color w:val="auto"/>
+          <w:kern w:val="0"/>
+          <w:sz w:val="20"/>
+          <w:szCs w:val="20"/>
+          <w:lang w:val="pt-BR" w:eastAsia="en-US" w:bidi="ar-SA"/>
+        </w:rPr>
+        <w:t>r16</w:t>
+      </w:r>
+      <w:r>
+        <w:rPr>
+          <w:rFonts w:eastAsia="Calibri" w:cs="Calibri" w:cstheme="minorHAnsi"/>
+          <w:b/>
+          <w:bCs/>
+          <w:i/>
+          <w:sz w:val="20"/>
+          <w:szCs w:val="20"/>
+          <w:lang w:val="pt-PT"/>
+        </w:rPr>
+        <w:tab/>
+      </w:r>
+      <w:r>
+        <w:rPr>
+          <w:rFonts w:eastAsia="Calibri" w:cs="Calibri" w:cstheme="minorHAnsi"/>
+          <w:b/>
+          <w:i/>
+          <w:sz w:val="20"/>
+          <w:szCs w:val="20"/>
+          <w:lang w:val="pt-PT"/>
+        </w:rPr>
+        <w:tab/>
+        <w:t xml:space="preserve"> </w:t>
+        <w:tab/>
+        <w:tab/>
+        <w:t>Nome</w:t>
         <w:tab/>
       </w:r>
     </w:p>
@@ -3805,6 +4322,7 @@
             <w:pPr>
               <w:pStyle w:val="Normal"/>
               <w:widowControl/>
+              <w:suppressAutoHyphens w:val="true"/>
               <w:spacing w:lineRule="auto" w:line="240" w:before="0" w:after="0"/>
               <w:jc w:val="left"/>
               <w:rPr>
@@ -3843,6 +4361,7 @@
             <w:pPr>
               <w:pStyle w:val="Normal"/>
               <w:widowControl/>
+              <w:suppressAutoHyphens w:val="true"/>
               <w:spacing w:lineRule="auto" w:line="240" w:before="0" w:after="120"/>
               <w:jc w:val="left"/>
               <w:rPr>
@@ -3853,11 +4372,9 @@
             </w:pPr>
             <w:r>
               <w:rPr>
-                <w:rFonts w:eastAsia="Calibri" w:cs="Times New Roman"/>
-                <w:kern w:val="0"/>
                 <w:sz w:val="20"/>
                 <w:szCs w:val="20"/>
-                <w:lang w:val="pt-BR" w:eastAsia="en-US" w:bidi="ar-SA"/>
+                <w:lang w:val="pt-BR"/>
               </w:rPr>
             </w:r>
           </w:p>
@@ -3946,7 +4463,7 @@
           <w:i/>
           <w:lang w:val="pt-PT"/>
         </w:rPr>
-        <w:t>[Nome]</w:t>
+        <w:t>Nome</w:t>
       </w:r>
     </w:p>
     <w:p>
@@ -3999,7 +4516,7 @@
           <w:i/>
           <w:lang w:val="pt-PT"/>
         </w:rPr>
-        <w:t>[Nome]</w:t>
+        <w:t>Nome</w:t>
       </w:r>
     </w:p>
     <w:p>
@@ -4052,7 +4569,7 @@
           <w:i/>
           <w:lang w:val="pt-PT"/>
         </w:rPr>
-        <w:t>[Nome/nome]</w:t>
+        <w:t>Nome</w:t>
       </w:r>
     </w:p>
     <w:p>
@@ -4145,7 +4662,7 @@
           <w:i/>
           <w:lang w:val="pt-PT"/>
         </w:rPr>
-        <w:t>: [Nome]</w:t>
+        <w:t>: Nome</w:t>
       </w:r>
     </w:p>
     <w:p>
@@ -4273,7 +4790,7 @@
           <w:i/>
           <w:lang w:val="pt-PT"/>
         </w:rPr>
-        <w:t>[Nome]</w:t>
+        <w:t>Nome</w:t>
       </w:r>
     </w:p>
     <w:p>
@@ -4350,7 +4867,7 @@
           <w:i/>
           <w:lang w:val="pt-PT"/>
         </w:rPr>
-        <w:t>[Nome]</w:t>
+        <w:t>Nome</w:t>
       </w:r>
     </w:p>
     <w:p>
@@ -4398,9 +4915,9 @@
         <w:tblLook w:firstRow="1" w:noVBand="1" w:lastRow="0" w:firstColumn="1" w:lastColumn="0" w:noHBand="0" w:val="04a0"/>
       </w:tblPr>
       <w:tblGrid>
-        <w:gridCol w:w="5158"/>
+        <w:gridCol w:w="5157"/>
         <w:gridCol w:w="2580"/>
-        <w:gridCol w:w="2512"/>
+        <w:gridCol w:w="2513"/>
       </w:tblGrid>
       <w:tr>
         <w:trPr>
@@ -4408,7 +4925,7 @@
         </w:trPr>
         <w:tc>
           <w:tcPr>
-            <w:tcW w:w="5158" w:type="dxa"/>
+            <w:tcW w:w="5157" w:type="dxa"/>
             <w:tcBorders>
               <w:top w:val="nil"/>
               <w:left w:val="nil"/>
@@ -4422,6 +4939,7 @@
             <w:pPr>
               <w:pStyle w:val="Normal"/>
               <w:widowControl/>
+              <w:suppressAutoHyphens w:val="true"/>
               <w:spacing w:lineRule="auto" w:line="240" w:before="0" w:after="0"/>
               <w:jc w:val="left"/>
               <w:rPr>
@@ -4460,6 +4978,7 @@
             <w:pPr>
               <w:pStyle w:val="Normal"/>
               <w:widowControl/>
+              <w:suppressAutoHyphens w:val="true"/>
               <w:spacing w:lineRule="auto" w:line="240" w:before="0" w:after="120"/>
               <w:jc w:val="left"/>
               <w:rPr>
@@ -4470,18 +4989,16 @@
             </w:pPr>
             <w:r>
               <w:rPr>
-                <w:rFonts w:eastAsia="Calibri" w:cs="Times New Roman"/>
-                <w:kern w:val="0"/>
                 <w:sz w:val="20"/>
                 <w:szCs w:val="20"/>
-                <w:lang w:val="pt-BR" w:eastAsia="en-US" w:bidi="ar-SA"/>
+                <w:lang w:val="pt-BR"/>
               </w:rPr>
             </w:r>
           </w:p>
         </w:tc>
         <w:tc>
           <w:tcPr>
-            <w:tcW w:w="2512" w:type="dxa"/>
+            <w:tcW w:w="2513" w:type="dxa"/>
             <w:tcBorders>
               <w:top w:val="nil"/>
               <w:left w:val="nil"/>
@@ -4494,6 +5011,7 @@
             <w:pPr>
               <w:pStyle w:val="Normal"/>
               <w:widowControl/>
+              <w:suppressAutoHyphens w:val="true"/>
               <w:spacing w:lineRule="auto" w:line="240" w:before="0" w:after="120"/>
               <w:jc w:val="left"/>
               <w:rPr>
@@ -4504,11 +5022,9 @@
             </w:pPr>
             <w:r>
               <w:rPr>
-                <w:rFonts w:eastAsia="Calibri" w:cs="Times New Roman"/>
-                <w:kern w:val="0"/>
                 <w:sz w:val="20"/>
                 <w:szCs w:val="20"/>
-                <w:lang w:val="pt-BR" w:eastAsia="en-US" w:bidi="ar-SA"/>
+                <w:lang w:val="pt-BR"/>
               </w:rPr>
             </w:r>
           </w:p>
@@ -4573,7 +5089,7 @@
           <w:i/>
           <w:lang w:val="pt-PT"/>
         </w:rPr>
-        <w:t>[Nome]</w:t>
+        <w:t>Nome</w:t>
       </w:r>
     </w:p>
     <w:p>
@@ -4632,7 +5148,7 @@
           <w:i/>
           <w:lang w:val="pt-PT"/>
         </w:rPr>
-        <w:t>[Nome]</w:t>
+        <w:t>Nome</w:t>
       </w:r>
     </w:p>
     <w:p>
@@ -4667,6 +5183,8 @@
         <w:rPr>
           <w:rFonts w:eastAsia="Calibri" w:cs="Calibri" w:cstheme="minorHAnsi"/>
           <w:b/>
+          <w:sz w:val="20"/>
+          <w:szCs w:val="20"/>
         </w:rPr>
         <w:t>s08</w:t>
       </w:r>
@@ -4757,7 +5275,7 @@
           <w:i/>
           <w:lang w:val="pt-PT"/>
         </w:rPr>
-        <w:t>[Nome]</w:t>
+        <w:t>Nome</w:t>
       </w:r>
     </w:p>
     <w:tbl>
@@ -4800,6 +5318,7 @@
             <w:pPr>
               <w:pStyle w:val="Normal"/>
               <w:widowControl/>
+              <w:suppressAutoHyphens w:val="true"/>
               <w:spacing w:lineRule="auto" w:line="240" w:before="0" w:after="0"/>
               <w:jc w:val="left"/>
               <w:rPr>
@@ -4838,6 +5357,7 @@
             <w:pPr>
               <w:pStyle w:val="Normal"/>
               <w:widowControl/>
+              <w:suppressAutoHyphens w:val="true"/>
               <w:spacing w:lineRule="auto" w:line="240" w:before="0" w:after="120"/>
               <w:jc w:val="left"/>
               <w:rPr>
@@ -4848,11 +5368,9 @@
             </w:pPr>
             <w:r>
               <w:rPr>
-                <w:rFonts w:eastAsia="Calibri" w:cs="Times New Roman"/>
-                <w:kern w:val="0"/>
                 <w:sz w:val="20"/>
                 <w:szCs w:val="20"/>
-                <w:lang w:val="pt-BR" w:eastAsia="en-US" w:bidi="ar-SA"/>
+                <w:lang w:val="pt-BR"/>
               </w:rPr>
             </w:r>
           </w:p>
@@ -4872,6 +5390,7 @@
             <w:pPr>
               <w:pStyle w:val="Normal"/>
               <w:widowControl/>
+              <w:suppressAutoHyphens w:val="true"/>
               <w:spacing w:lineRule="auto" w:line="240" w:before="0" w:after="120"/>
               <w:jc w:val="left"/>
               <w:rPr>
@@ -4882,11 +5401,9 @@
             </w:pPr>
             <w:r>
               <w:rPr>
-                <w:rFonts w:eastAsia="Calibri" w:cs="Times New Roman"/>
-                <w:kern w:val="0"/>
                 <w:sz w:val="20"/>
                 <w:szCs w:val="20"/>
-                <w:lang w:val="pt-BR" w:eastAsia="en-US" w:bidi="ar-SA"/>
+                <w:lang w:val="pt-BR"/>
               </w:rPr>
             </w:r>
           </w:p>
@@ -4898,43 +5415,67 @@
         <w:pStyle w:val="Normal"/>
         <w:spacing w:before="0" w:after="0"/>
         <w:rPr>
-          <w:rFonts w:ascii="Calibri" w:hAnsi="Calibri" w:eastAsia="Calibri" w:cs="Calibri"/>
-          <w:b/>
-          <w:i/>
-          <w:i/>
-          <w:lang w:val="pt-PT"/>
-        </w:rPr>
-      </w:pPr>
-      <w:r>
-        <w:rPr>
-          <w:rFonts w:eastAsia="Calibri" w:cs="Times New Roman"/>
+          <w:rFonts w:cs="Calibri" w:cstheme="minorHAnsi"/>
+          <w:sz w:val="20"/>
+          <w:szCs w:val="20"/>
+        </w:rPr>
+      </w:pPr>
+      <w:r>
+        <w:rPr>
+          <w:rFonts w:eastAsia="Calibri" w:cs="Calibri" w:cstheme="minorHAnsi"/>
           <w:b/>
           <w:color w:val="575A5D"/>
         </w:rPr>
         <w:t>3:00</w:t>
-        <w:tab/>
-        <w:t>•</w:t>
-      </w:r>
-      <w:r>
-        <w:rPr>
-          <w:rFonts w:cs="Calibri" w:cstheme="minorHAnsi"/>
+      </w:r>
+      <w:r>
+        <w:rPr>
+          <w:rFonts w:cs="Calibri" w:cstheme="minorHAnsi"/>
+          <w:sz w:val="20"/>
+          <w:szCs w:val="20"/>
+        </w:rPr>
+        <w:tab/>
+      </w:r>
+      <w:r>
+        <w:rPr>
+          <w:rFonts w:eastAsia="Calibri" w:cs="Calibri" w:cstheme="minorHAnsi"/>
+          <w:b/>
+          <w:color w:val="575A5D"/>
+          <w:sz w:val="20"/>
+          <w:szCs w:val="20"/>
+        </w:rPr>
+        <w:t>4.</w:t>
+      </w:r>
+      <w:r>
+        <w:rPr>
+          <w:rFonts w:eastAsia="Calibri" w:cs="Calibri" w:cstheme="minorHAnsi"/>
           <w:b/>
           <w:bCs/>
-          <w:sz w:val="20"/>
-          <w:szCs w:val="20"/>
-        </w:rPr>
-        <w:t>Primeira Conversa :</w:t>
-      </w:r>
-      <w:r>
-        <w:rPr>
-          <w:rFonts w:cs="Calibri" w:cstheme="minorHAnsi"/>
-          <w:sz w:val="20"/>
-          <w:szCs w:val="20"/>
-        </w:rPr>
-        <w:tab/>
+          <w:color w:val="575A5D"/>
+          <w:sz w:val="20"/>
+          <w:szCs w:val="20"/>
+        </w:rPr>
         <w:t xml:space="preserve"> </w:t>
-        <w:tab/>
-        <w:tab/>
+      </w:r>
+      <w:r>
+        <w:rPr>
+          <w:rFonts w:eastAsia="Calibri" w:cs="Calibri" w:cstheme="minorHAnsi"/>
+          <w:b/>
+          <w:bCs/>
+          <w:color w:val="auto"/>
+          <w:kern w:val="0"/>
+          <w:sz w:val="20"/>
+          <w:szCs w:val="20"/>
+          <w:lang w:val="pt-BR" w:eastAsia="en-US" w:bidi="ar-SA"/>
+        </w:rPr>
+        <w:t>s13</w:t>
+      </w:r>
+      <w:r>
+        <w:rPr>
+          <w:rFonts w:cs="Calibri" w:cstheme="minorHAnsi"/>
+          <w:sz w:val="20"/>
+          <w:szCs w:val="20"/>
+        </w:rPr>
         <w:tab/>
         <w:tab/>
         <w:tab/>
@@ -4947,7 +5488,7 @@
           <w:i/>
           <w:lang w:val="pt-PT"/>
         </w:rPr>
-        <w:t>[Nome]</w:t>
+        <w:t>Nome</w:t>
       </w:r>
     </w:p>
     <w:p>
@@ -4955,33 +5496,49 @@
         <w:pStyle w:val="Normal"/>
         <w:spacing w:before="0" w:after="0"/>
         <w:rPr>
-          <w:rFonts w:ascii="Calibri" w:hAnsi="Calibri" w:eastAsia="Calibri" w:cs="Calibri"/>
-          <w:b/>
-          <w:i/>
-          <w:i/>
-          <w:lang w:val="pt-PT"/>
-        </w:rPr>
-      </w:pPr>
-      <w:r>
-        <w:rPr>
-          <w:rFonts w:eastAsia="Calibri" w:cs="Times New Roman"/>
+          <w:rFonts w:cs="Calibri" w:cstheme="minorHAnsi"/>
+          <w:sz w:val="20"/>
+          <w:szCs w:val="20"/>
+        </w:rPr>
+      </w:pPr>
+      <w:r>
+        <w:rPr>
+          <w:rFonts w:eastAsia="Calibri" w:cs="Calibri" w:cstheme="minorHAnsi"/>
           <w:b/>
           <w:color w:val="575A5D"/>
         </w:rPr>
         <w:t>4:00</w:t>
-        <w:tab/>
-        <w:t>•</w:t>
-      </w:r>
-      <w:r>
-        <w:rPr>
-          <w:rFonts w:eastAsia="Calibri" w:cs="Times New Roman"/>
+      </w:r>
+      <w:r>
+        <w:rPr>
+          <w:rFonts w:cs="Calibri" w:cstheme="minorHAnsi"/>
+          <w:sz w:val="20"/>
+          <w:szCs w:val="20"/>
+        </w:rPr>
+        <w:tab/>
+      </w:r>
+      <w:r>
+        <w:rPr>
+          <w:rFonts w:eastAsia="Calibri" w:cs="Calibri" w:cstheme="minorHAnsi"/>
+          <w:b/>
+          <w:color w:val="575A5D"/>
+          <w:sz w:val="20"/>
+          <w:szCs w:val="20"/>
+        </w:rPr>
+        <w:t xml:space="preserve">5. </w:t>
+      </w:r>
+      <w:r>
+        <w:rPr>
+          <w:rFonts w:eastAsia="Calibri" w:cs="Calibri" w:cstheme="minorHAnsi"/>
           <w:b/>
           <w:bCs/>
-          <w:sz w:val="20"/>
-          <w:szCs w:val="20"/>
-          <w:lang w:val="af-ZA"/>
-        </w:rPr>
-        <w:t>Revisita :</w:t>
+          <w:color w:val="auto"/>
+          <w:kern w:val="0"/>
+          <w:sz w:val="20"/>
+          <w:szCs w:val="20"/>
+          <w:lang w:val="pt-BR" w:eastAsia="en-US" w:bidi="ar-SA"/>
+        </w:rPr>
+        <w:t>s14</w:t>
       </w:r>
       <w:r>
         <w:rPr>
@@ -4994,10 +5551,6 @@
         <w:t xml:space="preserve"> </w:t>
         <w:tab/>
         <w:tab/>
-        <w:tab/>
-        <w:tab/>
-        <w:tab/>
-        <w:tab/>
       </w:r>
       <w:r>
         <w:rPr>
@@ -5006,7 +5559,7 @@
           <w:i/>
           <w:lang w:val="pt-PT"/>
         </w:rPr>
-        <w:t>[Nome/nome]</w:t>
+        <w:t>Nome</w:t>
       </w:r>
     </w:p>
     <w:p>
@@ -5014,38 +5567,57 @@
         <w:pStyle w:val="Normal"/>
         <w:spacing w:before="0" w:after="0"/>
         <w:rPr>
-          <w:rFonts w:ascii="Calibri" w:hAnsi="Calibri" w:eastAsia="Calibri" w:cs="Calibri"/>
-          <w:b/>
-          <w:i/>
-          <w:i/>
-          <w:lang w:val="pt-PT"/>
-        </w:rPr>
-      </w:pPr>
-      <w:r>
-        <w:rPr>
-          <w:rFonts w:eastAsia="Calibri" w:cs="Times New Roman"/>
+          <w:rFonts w:cs="Calibri" w:cstheme="minorHAnsi"/>
+          <w:sz w:val="20"/>
+          <w:szCs w:val="20"/>
+        </w:rPr>
+      </w:pPr>
+      <w:r>
+        <w:rPr>
+          <w:rFonts w:eastAsia="Calibri" w:cs="Calibri" w:cstheme="minorHAnsi"/>
           <w:b/>
           <w:color w:val="575A5D"/>
         </w:rPr>
         <w:t>5:00</w:t>
-        <w:tab/>
-        <w:t>•</w:t>
-      </w:r>
-      <w:r>
-        <w:rPr>
-          <w:rFonts w:eastAsia="Calibri" w:cs="Times New Roman"/>
+      </w:r>
+      <w:r>
+        <w:rPr>
+          <w:rFonts w:cs="Calibri" w:cstheme="minorHAnsi"/>
+          <w:sz w:val="20"/>
+          <w:szCs w:val="20"/>
+        </w:rPr>
+        <w:tab/>
+      </w:r>
+      <w:r>
+        <w:rPr>
+          <w:rFonts w:eastAsia="Calibri" w:cs="Calibri" w:cstheme="minorHAnsi"/>
+          <w:b/>
+          <w:color w:val="575A5D"/>
+          <w:sz w:val="20"/>
+          <w:szCs w:val="20"/>
+        </w:rPr>
+        <w:t xml:space="preserve">6. </w:t>
+      </w:r>
+      <w:r>
+        <w:rPr>
+          <w:rFonts w:eastAsia="Calibri" w:cs="Calibri" w:cstheme="minorHAnsi"/>
           <w:b/>
           <w:bCs/>
-          <w:sz w:val="20"/>
-          <w:szCs w:val="20"/>
-          <w:lang w:val="af-ZA"/>
-        </w:rPr>
-        <w:t>Estudo bíblico :</w:t>
-      </w:r>
-      <w:r>
-        <w:rPr>
-          <w:rFonts w:eastAsia="Calibri" w:cs="Calibri" w:cstheme="minorHAnsi"/>
-          <w:b/>
+          <w:color w:val="auto"/>
+          <w:kern w:val="0"/>
+          <w:sz w:val="20"/>
+          <w:szCs w:val="20"/>
+          <w:lang w:val="pt-BR" w:eastAsia="en-US" w:bidi="ar-SA"/>
+        </w:rPr>
+        <w:t>s15</w:t>
+      </w:r>
+      <w:r>
+        <w:rPr>
+          <w:rFonts w:cs="Calibri" w:cstheme="minorHAnsi"/>
+          <w:b/>
+          <w:bCs/>
+          <w:sz w:val="20"/>
+          <w:szCs w:val="20"/>
         </w:rPr>
         <w:tab/>
       </w:r>
@@ -5059,10 +5631,6 @@
         <w:t xml:space="preserve"> </w:t>
         <w:tab/>
         <w:tab/>
-        <w:tab/>
-        <w:tab/>
-        <w:tab/>
-        <w:tab/>
       </w:r>
       <w:r>
         <w:rPr>
@@ -5071,7 +5639,107 @@
           <w:i/>
           <w:lang w:val="pt-PT"/>
         </w:rPr>
-        <w:t>[Nome/nome]</w:t>
+        <w:t>Nome</w:t>
+      </w:r>
+    </w:p>
+    <w:p>
+      <w:pPr>
+        <w:pStyle w:val="Normal"/>
+        <w:spacing w:before="0" w:after="0"/>
+        <w:rPr>
+          <w:rFonts w:cs="Calibri" w:cstheme="minorHAnsi"/>
+          <w:sz w:val="20"/>
+          <w:szCs w:val="20"/>
+        </w:rPr>
+      </w:pPr>
+      <w:r>
+        <w:rPr>
+          <w:rFonts w:eastAsia="Calibri" w:cs="Calibri" w:cstheme="minorHAnsi"/>
+          <w:b/>
+          <w:i/>
+          <w:color w:val="575A5D"/>
+          <w:sz w:val="20"/>
+          <w:szCs w:val="20"/>
+          <w:lang w:val="pt-PT"/>
+        </w:rPr>
+        <w:t>5:00</w:t>
+      </w:r>
+      <w:r>
+        <w:rPr>
+          <w:rFonts w:eastAsia="Calibri" w:cs="Calibri" w:cstheme="minorHAnsi"/>
+          <w:b/>
+          <w:i/>
+          <w:sz w:val="20"/>
+          <w:szCs w:val="20"/>
+          <w:lang w:val="pt-PT"/>
+        </w:rPr>
+        <w:tab/>
+      </w:r>
+      <w:r>
+        <w:rPr>
+          <w:rFonts w:eastAsia="Calibri" w:cs="Calibri" w:cstheme="minorHAnsi"/>
+          <w:b/>
+          <w:i/>
+          <w:color w:val="575A5D"/>
+          <w:kern w:val="0"/>
+          <w:sz w:val="20"/>
+          <w:szCs w:val="20"/>
+          <w:lang w:val="pt-BR" w:eastAsia="en-US" w:bidi="ar-SA"/>
+        </w:rPr>
+        <w:t>7.</w:t>
+      </w:r>
+      <w:r>
+        <w:rPr>
+          <w:rFonts w:eastAsia="Calibri" w:cs="Calibri" w:cstheme="minorHAnsi"/>
+          <w:b/>
+          <w:i/>
+          <w:color w:val="575A5D"/>
+          <w:sz w:val="20"/>
+          <w:szCs w:val="20"/>
+          <w:lang w:val="pt-PT"/>
+        </w:rPr>
+        <w:t xml:space="preserve"> </w:t>
+      </w:r>
+      <w:r>
+        <w:rPr>
+          <w:rFonts w:eastAsia="Calibri" w:cs="Calibri" w:cstheme="minorHAnsi"/>
+          <w:b/>
+          <w:bCs/>
+          <w:i/>
+          <w:color w:val="auto"/>
+          <w:kern w:val="0"/>
+          <w:sz w:val="20"/>
+          <w:szCs w:val="20"/>
+          <w:lang w:val="pt-BR" w:eastAsia="en-US" w:bidi="ar-SA"/>
+        </w:rPr>
+        <w:t>s16</w:t>
+      </w:r>
+      <w:r>
+        <w:rPr>
+          <w:rFonts w:eastAsia="Calibri" w:cs="Calibri" w:cstheme="minorHAnsi"/>
+          <w:b/>
+          <w:bCs/>
+          <w:i/>
+          <w:sz w:val="20"/>
+          <w:szCs w:val="20"/>
+          <w:lang w:val="pt-PT"/>
+        </w:rPr>
+        <w:tab/>
+      </w:r>
+      <w:r>
+        <w:rPr>
+          <w:rFonts w:eastAsia="Calibri" w:cs="Calibri" w:cstheme="minorHAnsi"/>
+          <w:b/>
+          <w:i/>
+          <w:sz w:val="20"/>
+          <w:szCs w:val="20"/>
+          <w:lang w:val="pt-PT"/>
+        </w:rPr>
+        <w:tab/>
+        <w:t xml:space="preserve"> </w:t>
+        <w:tab/>
+        <w:tab/>
+        <w:t>Nome</w:t>
         <w:tab/>
       </w:r>
     </w:p>
@@ -5114,6 +5782,7 @@
             <w:pPr>
               <w:pStyle w:val="Normal"/>
               <w:widowControl/>
+              <w:suppressAutoHyphens w:val="true"/>
               <w:spacing w:lineRule="auto" w:line="240" w:before="0" w:after="0"/>
               <w:jc w:val="left"/>
               <w:rPr>
@@ -5152,6 +5821,7 @@
             <w:pPr>
               <w:pStyle w:val="Normal"/>
               <w:widowControl/>
+              <w:suppressAutoHyphens w:val="true"/>
               <w:spacing w:lineRule="auto" w:line="240" w:before="0" w:after="120"/>
               <w:jc w:val="left"/>
               <w:rPr>
@@ -5162,11 +5832,9 @@
             </w:pPr>
             <w:r>
               <w:rPr>
-                <w:rFonts w:eastAsia="Calibri" w:cs="Times New Roman"/>
-                <w:kern w:val="0"/>
                 <w:sz w:val="20"/>
                 <w:szCs w:val="20"/>
-                <w:lang w:val="pt-BR" w:eastAsia="en-US" w:bidi="ar-SA"/>
+                <w:lang w:val="pt-BR"/>
               </w:rPr>
             </w:r>
           </w:p>
@@ -5262,7 +5930,7 @@
           <w:i/>
           <w:lang w:val="pt-PT"/>
         </w:rPr>
-        <w:t>[Nome]</w:t>
+        <w:t>Nome</w:t>
       </w:r>
     </w:p>
     <w:p>
@@ -5315,7 +5983,7 @@
           <w:i/>
           <w:lang w:val="pt-PT"/>
         </w:rPr>
-        <w:t>[Nome]</w:t>
+        <w:t>Nome</w:t>
       </w:r>
     </w:p>
     <w:p>
@@ -5368,7 +6036,7 @@
           <w:i/>
           <w:lang w:val="pt-PT"/>
         </w:rPr>
-        <w:t>[Nome/nome]</w:t>
+        <w:t>Nome</w:t>
       </w:r>
     </w:p>
     <w:p>
@@ -5461,7 +6129,7 @@
           <w:i/>
           <w:lang w:val="pt-PT"/>
         </w:rPr>
-        <w:t>: [Nome]</w:t>
+        <w:t>: Nome</w:t>
       </w:r>
     </w:p>
     <w:p>
@@ -5637,7 +6305,7 @@
           <w:i/>
           <w:lang w:val="pt-PT"/>
         </w:rPr>
-        <w:t>[Nome]</w:t>
+        <w:t>Nome</w:t>
       </w:r>
     </w:p>
     <w:p>
@@ -5716,7 +6384,7 @@
           <w:i/>
           <w:lang w:val="pt-PT"/>
         </w:rPr>
-        <w:t>[Nome]</w:t>
+        <w:t>Nome</w:t>
       </w:r>
     </w:p>
     <w:p>
@@ -5764,9 +6432,9 @@
         <w:tblLook w:firstRow="1" w:noVBand="1" w:lastRow="0" w:firstColumn="1" w:lastColumn="0" w:noHBand="0" w:val="04a0"/>
       </w:tblPr>
       <w:tblGrid>
-        <w:gridCol w:w="5158"/>
+        <w:gridCol w:w="5157"/>
         <w:gridCol w:w="2580"/>
-        <w:gridCol w:w="2512"/>
+        <w:gridCol w:w="2513"/>
       </w:tblGrid>
       <w:tr>
         <w:trPr>
@@ -5774,7 +6442,7 @@
         </w:trPr>
         <w:tc>
           <w:tcPr>
-            <w:tcW w:w="5158" w:type="dxa"/>
+            <w:tcW w:w="5157" w:type="dxa"/>
             <w:tcBorders>
               <w:top w:val="nil"/>
               <w:left w:val="nil"/>
@@ -5788,6 +6456,7 @@
             <w:pPr>
               <w:pStyle w:val="Normal"/>
               <w:widowControl/>
+              <w:suppressAutoHyphens w:val="true"/>
               <w:spacing w:lineRule="auto" w:line="240" w:before="0" w:after="0"/>
               <w:jc w:val="left"/>
               <w:rPr>
@@ -5826,6 +6495,7 @@
             <w:pPr>
               <w:pStyle w:val="Normal"/>
               <w:widowControl/>
+              <w:suppressAutoHyphens w:val="true"/>
               <w:spacing w:lineRule="auto" w:line="240" w:before="0" w:after="120"/>
               <w:jc w:val="left"/>
               <w:rPr>
@@ -5836,18 +6506,16 @@
             </w:pPr>
             <w:r>
               <w:rPr>
-                <w:rFonts w:eastAsia="Calibri" w:cs="Times New Roman"/>
-                <w:kern w:val="0"/>
                 <w:sz w:val="20"/>
                 <w:szCs w:val="20"/>
-                <w:lang w:val="pt-BR" w:eastAsia="en-US" w:bidi="ar-SA"/>
+                <w:lang w:val="pt-BR"/>
               </w:rPr>
             </w:r>
           </w:p>
         </w:tc>
         <w:tc>
           <w:tcPr>
-            <w:tcW w:w="2512" w:type="dxa"/>
+            <w:tcW w:w="2513" w:type="dxa"/>
             <w:tcBorders>
               <w:top w:val="nil"/>
               <w:left w:val="nil"/>
@@ -5860,6 +6528,7 @@
             <w:pPr>
               <w:pStyle w:val="Normal"/>
               <w:widowControl/>
+              <w:suppressAutoHyphens w:val="true"/>
               <w:spacing w:lineRule="auto" w:line="240" w:before="0" w:after="120"/>
               <w:jc w:val="left"/>
               <w:rPr>
@@ -5870,11 +6539,9 @@
             </w:pPr>
             <w:r>
               <w:rPr>
-                <w:rFonts w:eastAsia="Calibri" w:cs="Times New Roman"/>
-                <w:kern w:val="0"/>
                 <w:sz w:val="20"/>
                 <w:szCs w:val="20"/>
-                <w:lang w:val="pt-BR" w:eastAsia="en-US" w:bidi="ar-SA"/>
+                <w:lang w:val="pt-BR"/>
               </w:rPr>
             </w:r>
           </w:p>
@@ -5941,7 +6608,7 @@
           <w:i/>
           <w:lang w:val="pt-PT"/>
         </w:rPr>
-        <w:t>[Nome]</w:t>
+        <w:t>Nome</w:t>
       </w:r>
     </w:p>
     <w:p>
@@ -6000,7 +6667,7 @@
           <w:i/>
           <w:lang w:val="pt-PT"/>
         </w:rPr>
-        <w:t>[Nome]</w:t>
+        <w:t>Nome</w:t>
       </w:r>
     </w:p>
     <w:p>
@@ -6029,7 +6696,28 @@
           <w:sz w:val="20"/>
           <w:szCs w:val="20"/>
         </w:rPr>
-        <w:t xml:space="preserve"> t08   </w:t>
+        <w:t xml:space="preserve"> </w:t>
+      </w:r>
+      <w:r>
+        <w:rPr>
+          <w:rFonts w:eastAsia="Calibri" w:cs="Calibri" w:cstheme="minorHAnsi"/>
+          <w:b/>
+          <w:bCs/>
+          <w:color w:val="auto"/>
+          <w:kern w:val="0"/>
+          <w:sz w:val="20"/>
+          <w:szCs w:val="20"/>
+          <w:lang w:val="pt-BR" w:eastAsia="en-US" w:bidi="ar-SA"/>
+        </w:rPr>
+        <w:t>t08</w:t>
+      </w:r>
+      <w:r>
+        <w:rPr>
+          <w:rFonts w:cs="Calibri" w:cstheme="minorHAnsi"/>
+          <w:sz w:val="20"/>
+          <w:szCs w:val="20"/>
+        </w:rPr>
+        <w:t xml:space="preserve">   </w:t>
       </w:r>
     </w:p>
     <w:p>
@@ -6110,7 +6798,7 @@
           <w:i/>
           <w:lang w:val="pt-PT"/>
         </w:rPr>
-        <w:t>[Nome]</w:t>
+        <w:t>Nome</w:t>
       </w:r>
     </w:p>
     <w:tbl>
@@ -6153,6 +6841,7 @@
             <w:pPr>
               <w:pStyle w:val="Normal"/>
               <w:widowControl/>
+              <w:suppressAutoHyphens w:val="true"/>
               <w:spacing w:lineRule="auto" w:line="240" w:before="0" w:after="0"/>
               <w:jc w:val="left"/>
               <w:rPr>
@@ -6191,6 +6880,7 @@
             <w:pPr>
               <w:pStyle w:val="Normal"/>
               <w:widowControl/>
+              <w:suppressAutoHyphens w:val="true"/>
               <w:spacing w:lineRule="auto" w:line="240" w:before="0" w:after="120"/>
               <w:jc w:val="left"/>
               <w:rPr>
@@ -6201,11 +6891,9 @@
             </w:pPr>
             <w:r>
               <w:rPr>
-                <w:rFonts w:eastAsia="Calibri" w:cs="Times New Roman"/>
-                <w:kern w:val="0"/>
                 <w:sz w:val="20"/>
                 <w:szCs w:val="20"/>
-                <w:lang w:val="pt-BR" w:eastAsia="en-US" w:bidi="ar-SA"/>
+                <w:lang w:val="pt-BR"/>
               </w:rPr>
             </w:r>
           </w:p>
@@ -6225,6 +6913,7 @@
             <w:pPr>
               <w:pStyle w:val="Normal"/>
               <w:widowControl/>
+              <w:suppressAutoHyphens w:val="true"/>
               <w:spacing w:lineRule="auto" w:line="240" w:before="0" w:after="120"/>
               <w:jc w:val="left"/>
               <w:rPr>
@@ -6235,11 +6924,9 @@
             </w:pPr>
             <w:r>
               <w:rPr>
-                <w:rFonts w:eastAsia="Calibri" w:cs="Times New Roman"/>
-                <w:kern w:val="0"/>
                 <w:sz w:val="20"/>
                 <w:szCs w:val="20"/>
-                <w:lang w:val="pt-BR" w:eastAsia="en-US" w:bidi="ar-SA"/>
+                <w:lang w:val="pt-BR"/>
               </w:rPr>
             </w:r>
           </w:p>
@@ -6251,44 +6938,67 @@
         <w:pStyle w:val="Normal"/>
         <w:spacing w:before="0" w:after="0"/>
         <w:rPr>
-          <w:rFonts w:ascii="Calibri" w:hAnsi="Calibri" w:eastAsia="Calibri" w:cs="Calibri"/>
-          <w:b/>
-          <w:i/>
-          <w:i/>
-          <w:lang w:val="pt-PT"/>
-        </w:rPr>
-      </w:pPr>
-      <w:r>
-        <w:rPr>
-          <w:rFonts w:eastAsia="Calibri" w:cs="Times New Roman"/>
+          <w:rFonts w:cs="Calibri" w:cstheme="minorHAnsi"/>
+          <w:sz w:val="20"/>
+          <w:szCs w:val="20"/>
+        </w:rPr>
+      </w:pPr>
+      <w:r>
+        <w:rPr>
+          <w:rFonts w:eastAsia="Calibri" w:cs="Calibri" w:cstheme="minorHAnsi"/>
           <w:b/>
           <w:color w:val="575A5D"/>
         </w:rPr>
         <w:t>3:00</w:t>
-        <w:tab/>
-        <w:t>•</w:t>
-      </w:r>
-      <w:r>
-        <w:rPr>
-          <w:rFonts w:eastAsia="Calibri" w:cs="Times New Roman"/>
+      </w:r>
+      <w:r>
+        <w:rPr>
+          <w:rFonts w:cs="Calibri" w:cstheme="minorHAnsi"/>
+          <w:sz w:val="20"/>
+          <w:szCs w:val="20"/>
+        </w:rPr>
+        <w:tab/>
+      </w:r>
+      <w:r>
+        <w:rPr>
+          <w:rFonts w:eastAsia="Calibri" w:cs="Calibri" w:cstheme="minorHAnsi"/>
+          <w:b/>
+          <w:color w:val="575A5D"/>
+          <w:sz w:val="20"/>
+          <w:szCs w:val="20"/>
+        </w:rPr>
+        <w:t>4.</w:t>
+      </w:r>
+      <w:r>
+        <w:rPr>
+          <w:rFonts w:eastAsia="Calibri" w:cs="Calibri" w:cstheme="minorHAnsi"/>
           <w:b/>
           <w:bCs/>
-          <w:sz w:val="20"/>
-          <w:szCs w:val="20"/>
-          <w:lang w:val="af-ZA"/>
-        </w:rPr>
-        <w:t>Primeira Conversa :</w:t>
-      </w:r>
-      <w:r>
-        <w:rPr>
-          <w:rFonts w:cs="Calibri" w:cstheme="minorHAnsi"/>
-          <w:sz w:val="20"/>
-          <w:szCs w:val="20"/>
-        </w:rPr>
-        <w:tab/>
+          <w:color w:val="575A5D"/>
+          <w:sz w:val="20"/>
+          <w:szCs w:val="20"/>
+        </w:rPr>
         <w:t xml:space="preserve"> </w:t>
-        <w:tab/>
-        <w:tab/>
+      </w:r>
+      <w:r>
+        <w:rPr>
+          <w:rFonts w:eastAsia="Calibri" w:cs="Calibri" w:cstheme="minorHAnsi"/>
+          <w:b/>
+          <w:bCs/>
+          <w:color w:val="auto"/>
+          <w:kern w:val="0"/>
+          <w:sz w:val="20"/>
+          <w:szCs w:val="20"/>
+          <w:lang w:val="pt-BR" w:eastAsia="en-US" w:bidi="ar-SA"/>
+        </w:rPr>
+        <w:t>t13</w:t>
+      </w:r>
+      <w:r>
+        <w:rPr>
+          <w:rFonts w:cs="Calibri" w:cstheme="minorHAnsi"/>
+          <w:sz w:val="20"/>
+          <w:szCs w:val="20"/>
+        </w:rPr>
         <w:tab/>
         <w:tab/>
         <w:tab/>
@@ -6301,7 +7011,7 @@
           <w:i/>
           <w:lang w:val="pt-PT"/>
         </w:rPr>
-        <w:t>[Nome]</w:t>
+        <w:t>Nome</w:t>
       </w:r>
     </w:p>
     <w:p>
@@ -6316,37 +7026,52 @@
       </w:pPr>
       <w:r>
         <w:rPr>
-          <w:rFonts w:eastAsia="Calibri" w:cs="Times New Roman"/>
+          <w:rFonts w:eastAsia="Calibri" w:cs="Calibri" w:cstheme="minorHAnsi"/>
           <w:b/>
           <w:color w:val="575A5D"/>
         </w:rPr>
         <w:t>4:00</w:t>
-        <w:tab/>
-        <w:t>•</w:t>
-      </w:r>
-      <w:r>
-        <w:rPr>
-          <w:rFonts w:eastAsia="Calibri" w:cs="Times New Roman"/>
+      </w:r>
+      <w:r>
+        <w:rPr>
+          <w:rFonts w:cs="Calibri" w:cstheme="minorHAnsi"/>
+          <w:sz w:val="20"/>
+          <w:szCs w:val="20"/>
+        </w:rPr>
+        <w:tab/>
+      </w:r>
+      <w:r>
+        <w:rPr>
+          <w:rFonts w:eastAsia="Calibri" w:cs="Calibri" w:cstheme="minorHAnsi"/>
+          <w:b/>
+          <w:color w:val="575A5D"/>
+          <w:sz w:val="20"/>
+          <w:szCs w:val="20"/>
+        </w:rPr>
+        <w:t xml:space="preserve">5. </w:t>
+      </w:r>
+      <w:r>
+        <w:rPr>
+          <w:rFonts w:eastAsia="Calibri" w:cs="Calibri" w:cstheme="minorHAnsi"/>
           <w:b/>
           <w:bCs/>
-          <w:sz w:val="20"/>
-          <w:szCs w:val="20"/>
-          <w:lang w:val="af-ZA"/>
-        </w:rPr>
-        <w:t>Revisita :</w:t>
-      </w:r>
-      <w:r>
-        <w:rPr>
-          <w:rFonts w:cs="Calibri" w:cstheme="minorHAnsi"/>
-          <w:sz w:val="20"/>
-          <w:szCs w:val="20"/>
-        </w:rPr>
-        <w:tab/>
-        <w:tab/>
-        <w:tab/>
-        <w:tab/>
-        <w:tab/>
-        <w:tab/>
+          <w:color w:val="auto"/>
+          <w:kern w:val="0"/>
+          <w:sz w:val="20"/>
+          <w:szCs w:val="20"/>
+          <w:lang w:val="pt-BR" w:eastAsia="en-US" w:bidi="ar-SA"/>
+        </w:rPr>
+        <w:t>t14</w:t>
+      </w:r>
+      <w:r>
+        <w:rPr>
+          <w:rFonts w:cs="Calibri" w:cstheme="minorHAnsi"/>
+          <w:sz w:val="20"/>
+          <w:szCs w:val="20"/>
+        </w:rPr>
+        <w:tab/>
+        <w:tab/>
+        <w:t xml:space="preserve"> </w:t>
         <w:tab/>
         <w:tab/>
       </w:r>
@@ -6357,7 +7082,7 @@
           <w:i/>
           <w:lang w:val="pt-PT"/>
         </w:rPr>
-        <w:t xml:space="preserve"> [Nome/nome]</w:t>
+        <w:t>Nome</w:t>
       </w:r>
     </w:p>
     <w:p>
@@ -6365,33 +7090,58 @@
         <w:pStyle w:val="Normal"/>
         <w:spacing w:before="0" w:after="0"/>
         <w:rPr>
-          <w:rFonts w:ascii="Calibri" w:hAnsi="Calibri" w:eastAsia="Calibri" w:cs="Calibri"/>
-          <w:b/>
-          <w:i/>
-          <w:i/>
-          <w:lang w:val="pt-PT"/>
-        </w:rPr>
-      </w:pPr>
-      <w:r>
-        <w:rPr>
-          <w:rFonts w:eastAsia="Calibri" w:cs="Times New Roman"/>
+          <w:rFonts w:cs="Calibri" w:cstheme="minorHAnsi"/>
+          <w:sz w:val="20"/>
+          <w:szCs w:val="20"/>
+        </w:rPr>
+      </w:pPr>
+      <w:r>
+        <w:rPr>
+          <w:rFonts w:eastAsia="Calibri" w:cs="Calibri" w:cstheme="minorHAnsi"/>
           <w:b/>
           <w:color w:val="575A5D"/>
         </w:rPr>
         <w:t>5:00</w:t>
-        <w:tab/>
-        <w:t>•</w:t>
-      </w:r>
-      <w:r>
-        <w:rPr>
-          <w:rFonts w:eastAsia="Calibri" w:cs="Times New Roman"/>
+      </w:r>
+      <w:r>
+        <w:rPr>
+          <w:rFonts w:cs="Calibri" w:cstheme="minorHAnsi"/>
+          <w:sz w:val="20"/>
+          <w:szCs w:val="20"/>
+        </w:rPr>
+        <w:tab/>
+      </w:r>
+      <w:r>
+        <w:rPr>
+          <w:rFonts w:eastAsia="Calibri" w:cs="Calibri" w:cstheme="minorHAnsi"/>
+          <w:b/>
+          <w:color w:val="575A5D"/>
+          <w:sz w:val="20"/>
+          <w:szCs w:val="20"/>
+        </w:rPr>
+        <w:t xml:space="preserve">6. </w:t>
+      </w:r>
+      <w:r>
+        <w:rPr>
+          <w:rFonts w:eastAsia="Calibri" w:cs="Calibri" w:cstheme="minorHAnsi"/>
           <w:b/>
           <w:bCs/>
-          <w:sz w:val="20"/>
-          <w:szCs w:val="20"/>
-          <w:lang w:val="af-ZA"/>
-        </w:rPr>
-        <w:t>Estudo bíblico :</w:t>
+          <w:color w:val="auto"/>
+          <w:kern w:val="0"/>
+          <w:sz w:val="20"/>
+          <w:szCs w:val="20"/>
+          <w:lang w:val="pt-BR" w:eastAsia="en-US" w:bidi="ar-SA"/>
+        </w:rPr>
+        <w:t>t15</w:t>
+      </w:r>
+      <w:r>
+        <w:rPr>
+          <w:rFonts w:cs="Calibri" w:cstheme="minorHAnsi"/>
+          <w:b/>
+          <w:bCs/>
+          <w:sz w:val="20"/>
+          <w:szCs w:val="20"/>
+        </w:rPr>
         <w:tab/>
       </w:r>
       <w:r>
@@ -6404,10 +7154,6 @@
         <w:t xml:space="preserve"> </w:t>
         <w:tab/>
         <w:tab/>
-        <w:tab/>
-        <w:tab/>
-        <w:tab/>
-        <w:tab/>
       </w:r>
       <w:r>
         <w:rPr>
@@ -6416,7 +7162,107 @@
           <w:i/>
           <w:lang w:val="pt-PT"/>
         </w:rPr>
-        <w:t>[Nome/nome]</w:t>
+        <w:t>Nome</w:t>
+      </w:r>
+    </w:p>
+    <w:p>
+      <w:pPr>
+        <w:pStyle w:val="Normal"/>
+        <w:spacing w:before="0" w:after="0"/>
+        <w:rPr>
+          <w:rFonts w:cs="Calibri" w:cstheme="minorHAnsi"/>
+          <w:sz w:val="20"/>
+          <w:szCs w:val="20"/>
+        </w:rPr>
+      </w:pPr>
+      <w:r>
+        <w:rPr>
+          <w:rFonts w:eastAsia="Calibri" w:cs="Calibri" w:cstheme="minorHAnsi"/>
+          <w:b/>
+          <w:i/>
+          <w:color w:val="575A5D"/>
+          <w:sz w:val="20"/>
+          <w:szCs w:val="20"/>
+          <w:lang w:val="pt-PT"/>
+        </w:rPr>
+        <w:t>5:00</w:t>
+      </w:r>
+      <w:r>
+        <w:rPr>
+          <w:rFonts w:eastAsia="Calibri" w:cs="Calibri" w:cstheme="minorHAnsi"/>
+          <w:b/>
+          <w:i/>
+          <w:sz w:val="20"/>
+          <w:szCs w:val="20"/>
+          <w:lang w:val="pt-PT"/>
+        </w:rPr>
+        <w:tab/>
+      </w:r>
+      <w:r>
+        <w:rPr>
+          <w:rFonts w:eastAsia="Calibri" w:cs="Calibri" w:cstheme="minorHAnsi"/>
+          <w:b/>
+          <w:i/>
+          <w:color w:val="575A5D"/>
+          <w:kern w:val="0"/>
+          <w:sz w:val="20"/>
+          <w:szCs w:val="20"/>
+          <w:lang w:val="pt-BR" w:eastAsia="en-US" w:bidi="ar-SA"/>
+        </w:rPr>
+        <w:t>7.</w:t>
+      </w:r>
+      <w:r>
+        <w:rPr>
+          <w:rFonts w:eastAsia="Calibri" w:cs="Calibri" w:cstheme="minorHAnsi"/>
+          <w:b/>
+          <w:i/>
+          <w:color w:val="575A5D"/>
+          <w:sz w:val="20"/>
+          <w:szCs w:val="20"/>
+          <w:lang w:val="pt-PT"/>
+        </w:rPr>
+        <w:t xml:space="preserve"> </w:t>
+      </w:r>
+      <w:r>
+        <w:rPr>
+          <w:rFonts w:eastAsia="Calibri" w:cs="Calibri" w:cstheme="minorHAnsi"/>
+          <w:b/>
+          <w:bCs/>
+          <w:i/>
+          <w:color w:val="auto"/>
+          <w:kern w:val="0"/>
+          <w:sz w:val="20"/>
+          <w:szCs w:val="20"/>
+          <w:lang w:val="pt-BR" w:eastAsia="en-US" w:bidi="ar-SA"/>
+        </w:rPr>
+        <w:t>t16</w:t>
+      </w:r>
+      <w:r>
+        <w:rPr>
+          <w:rFonts w:eastAsia="Calibri" w:cs="Calibri" w:cstheme="minorHAnsi"/>
+          <w:b/>
+          <w:bCs/>
+          <w:i/>
+          <w:sz w:val="20"/>
+          <w:szCs w:val="20"/>
+          <w:lang w:val="pt-PT"/>
+        </w:rPr>
+        <w:tab/>
+      </w:r>
+      <w:r>
+        <w:rPr>
+          <w:rFonts w:eastAsia="Calibri" w:cs="Calibri" w:cstheme="minorHAnsi"/>
+          <w:b/>
+          <w:i/>
+          <w:sz w:val="20"/>
+          <w:szCs w:val="20"/>
+          <w:lang w:val="pt-PT"/>
+        </w:rPr>
+        <w:tab/>
+        <w:t xml:space="preserve"> </w:t>
+        <w:tab/>
+        <w:tab/>
+        <w:t>Nome</w:t>
         <w:tab/>
       </w:r>
     </w:p>
@@ -6459,6 +7305,7 @@
             <w:pPr>
               <w:pStyle w:val="Normal"/>
               <w:widowControl/>
+              <w:suppressAutoHyphens w:val="true"/>
               <w:spacing w:lineRule="auto" w:line="240" w:before="0" w:after="0"/>
               <w:jc w:val="left"/>
               <w:rPr>
@@ -6497,6 +7344,7 @@
             <w:pPr>
               <w:pStyle w:val="Normal"/>
               <w:widowControl/>
+              <w:suppressAutoHyphens w:val="true"/>
               <w:spacing w:lineRule="auto" w:line="240" w:before="0" w:after="120"/>
               <w:jc w:val="left"/>
               <w:rPr>
@@ -6507,11 +7355,9 @@
             </w:pPr>
             <w:r>
               <w:rPr>
-                <w:rFonts w:eastAsia="Calibri" w:cs="Times New Roman"/>
-                <w:kern w:val="0"/>
                 <w:sz w:val="20"/>
                 <w:szCs w:val="20"/>
-                <w:lang w:val="pt-BR" w:eastAsia="en-US" w:bidi="ar-SA"/>
+                <w:lang w:val="pt-BR"/>
               </w:rPr>
             </w:r>
           </w:p>
@@ -6607,7 +7453,7 @@
           <w:i/>
           <w:lang w:val="pt-PT"/>
         </w:rPr>
-        <w:t>[Nome]</w:t>
+        <w:t>Nome</w:t>
       </w:r>
     </w:p>
     <w:p>
@@ -6660,7 +7506,7 @@
           <w:i/>
           <w:lang w:val="pt-PT"/>
         </w:rPr>
-        <w:t>[Nome]</w:t>
+        <w:t>Nome</w:t>
       </w:r>
     </w:p>
     <w:p>
@@ -6713,7 +7559,7 @@
           <w:i/>
           <w:lang w:val="pt-PT"/>
         </w:rPr>
-        <w:t>[Nome/nome]</w:t>
+        <w:t>Nome</w:t>
       </w:r>
     </w:p>
     <w:p>
@@ -6804,7 +7650,7 @@
           <w:i/>
           <w:lang w:val="pt-PT"/>
         </w:rPr>
-        <w:t>[Nome]</w:t>
+        <w:t>Nome</w:t>
       </w:r>
     </w:p>
     <w:p>
@@ -7311,6 +8157,7 @@
     <w:qFormat/>
     <w:pPr>
       <w:widowControl/>
+      <w:suppressAutoHyphens w:val="true"/>
       <w:bidi w:val="0"/>
       <w:spacing w:lineRule="auto" w:line="259" w:before="0" w:after="160"/>
       <w:jc w:val="left"/>

</xml_diff>